<commit_message>
Added screenshots to readme and finished API documentation
</commit_message>
<xml_diff>
--- a/http-server/resources/README.docx
+++ b/http-server/resources/README.docx
@@ -16,7 +16,7 @@
           <w:u w:val="single"/>
           <w:lang w:val="en-US"/>
         </w:rPr>
-        <w:t>Introduction:</w:t>
+        <w:t>Introduction</w:t>
       </w:r>
       <w:r>
         <w:rPr>
@@ -61,7 +61,7 @@
           <w:u w:val="single"/>
           <w:lang w:val="en-US"/>
         </w:rPr>
-        <w:t>Testing:</w:t>
+        <w:t>Testing</w:t>
       </w:r>
       <w:r>
         <w:rPr>
@@ -84,7 +84,6 @@
         <w:rPr>
           <w:rFonts w:asciiTheme="majorHAnsi" w:hAnsiTheme="majorHAnsi" w:cstheme="majorHAnsi"/>
           <w:kern w:val="0"/>
-          <w:lang w:val="en-IL"/>
         </w:rPr>
       </w:pPr>
       <w:r>
@@ -92,7 +91,7 @@
           <w:rFonts w:asciiTheme="majorHAnsi" w:hAnsiTheme="majorHAnsi" w:cstheme="majorHAnsi"/>
           <w:kern w:val="0"/>
           <w:u w:val="single"/>
-          <w:lang w:val="en-IL"/>
+          <w:lang w:val="en-US"/>
         </w:rPr>
         <w:t>Code</w:t>
       </w:r>
@@ -100,15 +99,6 @@
         <w:rPr>
           <w:rFonts w:asciiTheme="majorHAnsi" w:hAnsiTheme="majorHAnsi" w:cstheme="majorHAnsi"/>
           <w:kern w:val="0"/>
-          <w:lang w:val="en-IL"/>
-        </w:rPr>
-        <w:t>:</w:t>
-      </w:r>
-      <w:r>
-        <w:rPr>
-          <w:rFonts w:asciiTheme="majorHAnsi" w:hAnsiTheme="majorHAnsi" w:cstheme="majorHAnsi"/>
-          <w:kern w:val="0"/>
-          <w:lang w:val="en-IL"/>
         </w:rPr>
         <w:br/>
       </w:r>
@@ -116,91 +106,113 @@
         <w:rPr>
           <w:rFonts w:asciiTheme="majorHAnsi" w:hAnsiTheme="majorHAnsi" w:cstheme="majorHAnsi"/>
           <w:kern w:val="0"/>
-          <w:lang w:val="en-IL"/>
-        </w:rPr>
-        <w:t>The primary objective was to eliminate strings. Consequently, upon receiving each message, it is promptly parsed into a self-implemented HttpRequest object</w:t>
-      </w:r>
-      <w:r>
-        <w:rPr>
-          <w:rFonts w:asciiTheme="majorHAnsi" w:hAnsiTheme="majorHAnsi" w:cstheme="majorHAnsi"/>
-          <w:kern w:val="0"/>
-          <w:lang w:val="en-IL"/>
-        </w:rPr>
-        <w:t>.</w:t>
-      </w:r>
-      <w:r>
-        <w:rPr>
-          <w:rFonts w:asciiTheme="majorHAnsi" w:hAnsiTheme="majorHAnsi" w:cstheme="majorHAnsi"/>
-          <w:kern w:val="0"/>
-          <w:lang w:val="en-IL"/>
-        </w:rPr>
-        <w:br/>
-      </w:r>
-      <w:r>
-        <w:rPr>
-          <w:rFonts w:asciiTheme="majorHAnsi" w:hAnsiTheme="majorHAnsi" w:cstheme="majorHAnsi"/>
-          <w:kern w:val="0"/>
-          <w:lang w:val="en-IL"/>
-        </w:rPr>
-        <w:t xml:space="preserve">Subsequently, the request is processed, generating an </w:t>
-      </w:r>
-      <w:proofErr w:type="spellStart"/>
+        </w:rPr>
+        <w:t xml:space="preserve">The primary objective was to eliminate strings. Consequently, upon receiving each message, it is promptly parsed into a self-implemented </w:t>
+      </w:r>
       <w:r>
         <w:rPr>
           <w:rFonts w:asciiTheme="majorHAnsi" w:hAnsiTheme="majorHAnsi" w:cstheme="majorHAnsi"/>
           <w:i/>
           <w:iCs/>
-          <w:kern w:val="0"/>
-          <w:lang w:val="en-IL"/>
-        </w:rPr>
-        <w:t>HttpResponse</w:t>
-      </w:r>
-      <w:proofErr w:type="spellEnd"/>
+          <w:color w:val="7030A0"/>
+          <w:kern w:val="0"/>
+        </w:rPr>
+        <w:t>HttpRequest</w:t>
+      </w:r>
+      <w:r>
+        <w:rPr>
+          <w:rFonts w:asciiTheme="majorHAnsi" w:hAnsiTheme="majorHAnsi" w:cstheme="majorHAnsi"/>
+          <w:color w:val="7030A0"/>
+          <w:kern w:val="0"/>
+        </w:rPr>
+        <w:t xml:space="preserve"> </w:t>
+      </w:r>
+      <w:r>
+        <w:rPr>
+          <w:rFonts w:asciiTheme="majorHAnsi" w:hAnsiTheme="majorHAnsi" w:cstheme="majorHAnsi"/>
+          <w:kern w:val="0"/>
+        </w:rPr>
+        <w:t>object</w:t>
+      </w:r>
+      <w:r>
+        <w:rPr>
+          <w:rFonts w:asciiTheme="majorHAnsi" w:hAnsiTheme="majorHAnsi" w:cstheme="majorHAnsi"/>
+          <w:kern w:val="0"/>
+        </w:rPr>
+        <w:t>.</w:t>
+      </w:r>
+      <w:r>
+        <w:rPr>
+          <w:rFonts w:asciiTheme="majorHAnsi" w:hAnsiTheme="majorHAnsi" w:cstheme="majorHAnsi"/>
+          <w:kern w:val="0"/>
+        </w:rPr>
+        <w:br/>
+      </w:r>
+      <w:r>
+        <w:rPr>
+          <w:rFonts w:asciiTheme="majorHAnsi" w:hAnsiTheme="majorHAnsi" w:cstheme="majorHAnsi"/>
+          <w:kern w:val="0"/>
+        </w:rPr>
+        <w:t xml:space="preserve">Subsequently, the request is processed, generating an </w:t>
+      </w:r>
       <w:r>
         <w:rPr>
           <w:rFonts w:asciiTheme="majorHAnsi" w:hAnsiTheme="majorHAnsi" w:cstheme="majorHAnsi"/>
           <w:i/>
           <w:iCs/>
-          <w:kern w:val="0"/>
-          <w:lang w:val="en-IL"/>
-        </w:rPr>
-        <w:t xml:space="preserve"> </w:t>
-      </w:r>
-      <w:r>
-        <w:rPr>
-          <w:rFonts w:asciiTheme="majorHAnsi" w:hAnsiTheme="majorHAnsi" w:cstheme="majorHAnsi"/>
-          <w:kern w:val="0"/>
-          <w:lang w:val="en-IL"/>
-        </w:rPr>
-        <w:t>object</w:t>
-      </w:r>
-      <w:r>
-        <w:rPr>
-          <w:rFonts w:asciiTheme="majorHAnsi" w:hAnsiTheme="majorHAnsi" w:cstheme="majorHAnsi"/>
-          <w:kern w:val="0"/>
-          <w:lang w:val="en-IL"/>
-        </w:rPr>
-        <w:t xml:space="preserve">. Prior to transmission via the socket, the </w:t>
-      </w:r>
-      <w:proofErr w:type="spellStart"/>
+          <w:color w:val="7030A0"/>
+          <w:kern w:val="0"/>
+        </w:rPr>
+        <w:t>HttpResponse</w:t>
+      </w:r>
       <w:r>
         <w:rPr>
           <w:rFonts w:asciiTheme="majorHAnsi" w:hAnsiTheme="majorHAnsi" w:cstheme="majorHAnsi"/>
           <w:i/>
           <w:iCs/>
-          <w:kern w:val="0"/>
-          <w:lang w:val="en-IL"/>
+          <w:color w:val="7030A0"/>
+          <w:kern w:val="0"/>
+        </w:rPr>
+        <w:t xml:space="preserve"> </w:t>
+      </w:r>
+      <w:r>
+        <w:rPr>
+          <w:rFonts w:asciiTheme="majorHAnsi" w:hAnsiTheme="majorHAnsi" w:cstheme="majorHAnsi"/>
+          <w:kern w:val="0"/>
+        </w:rPr>
+        <w:t>object</w:t>
+      </w:r>
+      <w:r>
+        <w:rPr>
+          <w:rFonts w:asciiTheme="majorHAnsi" w:hAnsiTheme="majorHAnsi" w:cstheme="majorHAnsi"/>
+          <w:kern w:val="0"/>
+        </w:rPr>
+        <w:t xml:space="preserve">. Prior to transmission via the socket, the </w:t>
+      </w:r>
+      <w:r>
+        <w:rPr>
+          <w:rFonts w:asciiTheme="majorHAnsi" w:hAnsiTheme="majorHAnsi" w:cstheme="majorHAnsi"/>
+          <w:i/>
+          <w:iCs/>
+          <w:color w:val="7030A0"/>
+          <w:kern w:val="0"/>
         </w:rPr>
         <w:t>HttpResponse</w:t>
       </w:r>
-      <w:proofErr w:type="spellEnd"/>
-      <w:r>
-        <w:rPr>
-          <w:rFonts w:asciiTheme="majorHAnsi" w:hAnsiTheme="majorHAnsi" w:cstheme="majorHAnsi"/>
-          <w:kern w:val="0"/>
-          <w:lang w:val="en-IL"/>
-        </w:rPr>
-        <w:t xml:space="preserve"> object undergoes parsing into a valid HTTP response string.</w:t>
+      <w:r>
+        <w:rPr>
+          <w:rFonts w:asciiTheme="majorHAnsi" w:hAnsiTheme="majorHAnsi" w:cstheme="majorHAnsi"/>
+          <w:color w:val="7030A0"/>
+          <w:kern w:val="0"/>
+        </w:rPr>
+        <w:t xml:space="preserve"> </w:t>
+      </w:r>
+      <w:r>
+        <w:rPr>
+          <w:rFonts w:asciiTheme="majorHAnsi" w:hAnsiTheme="majorHAnsi" w:cstheme="majorHAnsi"/>
+          <w:kern w:val="0"/>
+        </w:rPr>
+        <w:t>object undergoes parsing into a valid HTTP response string.</w:t>
       </w:r>
     </w:p>
     <w:p>
@@ -208,14 +220,12 @@
         <w:rPr>
           <w:rFonts w:asciiTheme="majorHAnsi" w:hAnsiTheme="majorHAnsi" w:cstheme="majorHAnsi"/>
           <w:kern w:val="0"/>
-          <w:lang w:val="en-IL"/>
-        </w:rPr>
-      </w:pPr>
-      <w:r>
-        <w:rPr>
-          <w:rFonts w:asciiTheme="majorHAnsi" w:hAnsiTheme="majorHAnsi" w:cstheme="majorHAnsi"/>
-          <w:kern w:val="0"/>
-          <w:lang w:val="en-IL"/>
+        </w:rPr>
+      </w:pPr>
+      <w:r>
+        <w:rPr>
+          <w:rFonts w:asciiTheme="majorHAnsi" w:hAnsiTheme="majorHAnsi" w:cstheme="majorHAnsi"/>
+          <w:kern w:val="0"/>
         </w:rPr>
         <w:t>The object-oriented perspective of this implementation involves several key classes designed to facilitate its functionality:</w:t>
       </w:r>
@@ -230,7 +240,6 @@
         <w:rPr>
           <w:rFonts w:asciiTheme="majorHAnsi" w:hAnsiTheme="majorHAnsi" w:cstheme="majorHAnsi"/>
           <w:kern w:val="0"/>
-          <w:lang w:val="en-IL"/>
         </w:rPr>
       </w:pPr>
       <w:r>
@@ -240,7 +249,6 @@
           <w:bCs/>
           <w:color w:val="7030A0"/>
           <w:kern w:val="0"/>
-          <w:lang w:val="en-IL"/>
         </w:rPr>
         <w:t>Uri</w:t>
       </w:r>
@@ -248,9 +256,37 @@
         <w:rPr>
           <w:rFonts w:asciiTheme="majorHAnsi" w:hAnsiTheme="majorHAnsi" w:cstheme="majorHAnsi"/>
           <w:kern w:val="0"/>
-          <w:lang w:val="en-IL"/>
-        </w:rPr>
-        <w:t>: This class defines a URI, featuring a single string property named "path."</w:t>
+        </w:rPr>
+        <w:t xml:space="preserve">: This class defines a URI, featuring a single </w:t>
+      </w:r>
+      <w:r>
+        <w:rPr>
+          <w:rFonts w:asciiTheme="majorHAnsi" w:hAnsiTheme="majorHAnsi" w:cstheme="majorHAnsi"/>
+          <w:color w:val="0070C0"/>
+          <w:kern w:val="0"/>
+        </w:rPr>
+        <w:t xml:space="preserve">string </w:t>
+      </w:r>
+      <w:r>
+        <w:rPr>
+          <w:rFonts w:asciiTheme="majorHAnsi" w:hAnsiTheme="majorHAnsi" w:cstheme="majorHAnsi"/>
+          <w:kern w:val="0"/>
+        </w:rPr>
+        <w:t xml:space="preserve">property named </w:t>
+      </w:r>
+      <w:r>
+        <w:rPr>
+          <w:rFonts w:asciiTheme="majorHAnsi" w:hAnsiTheme="majorHAnsi" w:cstheme="majorHAnsi"/>
+          <w:kern w:val="0"/>
+        </w:rPr>
+        <w:t>path</w:t>
+      </w:r>
+      <w:r>
+        <w:rPr>
+          <w:rFonts w:asciiTheme="majorHAnsi" w:hAnsiTheme="majorHAnsi" w:cstheme="majorHAnsi"/>
+          <w:kern w:val="0"/>
+        </w:rPr>
+        <w:t>.</w:t>
       </w:r>
     </w:p>
     <w:p>
@@ -263,10 +299,8 @@
         <w:rPr>
           <w:rFonts w:asciiTheme="majorHAnsi" w:hAnsiTheme="majorHAnsi" w:cstheme="majorHAnsi"/>
           <w:kern w:val="0"/>
-          <w:lang w:val="en-IL"/>
-        </w:rPr>
-      </w:pPr>
-      <w:proofErr w:type="spellStart"/>
+        </w:rPr>
+      </w:pPr>
       <w:r>
         <w:rPr>
           <w:rFonts w:asciiTheme="majorHAnsi" w:hAnsiTheme="majorHAnsi" w:cstheme="majorHAnsi"/>
@@ -274,18 +308,30 @@
           <w:bCs/>
           <w:color w:val="7030A0"/>
           <w:kern w:val="0"/>
-          <w:lang w:val="en-IL"/>
         </w:rPr>
         <w:t>SingletonHtmlPlaceholder</w:t>
       </w:r>
-      <w:proofErr w:type="spellEnd"/>
-      <w:r>
-        <w:rPr>
-          <w:rFonts w:asciiTheme="majorHAnsi" w:hAnsiTheme="majorHAnsi" w:cstheme="majorHAnsi"/>
-          <w:kern w:val="0"/>
-          <w:lang w:val="en-IL"/>
-        </w:rPr>
-        <w:t>: Implementing the Singleton design pattern, this class ensures the creation of a single instance of a string.</w:t>
+      <w:r>
+        <w:rPr>
+          <w:rFonts w:asciiTheme="majorHAnsi" w:hAnsiTheme="majorHAnsi" w:cstheme="majorHAnsi"/>
+          <w:kern w:val="0"/>
+        </w:rPr>
+        <w:t xml:space="preserve">: Implementing the Singleton design pattern, this class ensures the creation of a single instance of a </w:t>
+      </w:r>
+      <w:r>
+        <w:rPr>
+          <w:rFonts w:asciiTheme="majorHAnsi" w:hAnsiTheme="majorHAnsi" w:cstheme="majorHAnsi"/>
+          <w:color w:val="0070C0"/>
+          <w:kern w:val="0"/>
+        </w:rPr>
+        <w:t>string</w:t>
+      </w:r>
+      <w:r>
+        <w:rPr>
+          <w:rFonts w:asciiTheme="majorHAnsi" w:hAnsiTheme="majorHAnsi" w:cstheme="majorHAnsi"/>
+          <w:kern w:val="0"/>
+        </w:rPr>
+        <w:t>.</w:t>
       </w:r>
     </w:p>
     <w:p>
@@ -298,26 +344,21 @@
         <w:rPr>
           <w:rFonts w:asciiTheme="majorHAnsi" w:hAnsiTheme="majorHAnsi" w:cstheme="majorHAnsi"/>
           <w:kern w:val="0"/>
-          <w:lang w:val="en-IL"/>
-        </w:rPr>
-      </w:pPr>
-      <w:proofErr w:type="spellStart"/>
+        </w:rPr>
+      </w:pPr>
       <w:r>
         <w:rPr>
           <w:rFonts w:asciiTheme="majorHAnsi" w:hAnsiTheme="majorHAnsi" w:cstheme="majorHAnsi"/>
           <w:b/>
           <w:bCs/>
           <w:kern w:val="0"/>
-          <w:lang w:val="en-IL"/>
         </w:rPr>
         <w:t>HttpMessage</w:t>
       </w:r>
-      <w:proofErr w:type="spellEnd"/>
-      <w:r>
-        <w:rPr>
-          <w:rFonts w:asciiTheme="majorHAnsi" w:hAnsiTheme="majorHAnsi" w:cstheme="majorHAnsi"/>
-          <w:kern w:val="0"/>
-          <w:lang w:val="en-IL"/>
+      <w:r>
+        <w:rPr>
+          <w:rFonts w:asciiTheme="majorHAnsi" w:hAnsiTheme="majorHAnsi" w:cstheme="majorHAnsi"/>
+          <w:kern w:val="0"/>
         </w:rPr>
         <w:t>:</w:t>
       </w:r>
@@ -328,14 +369,12 @@
         <w:rPr>
           <w:rFonts w:asciiTheme="majorHAnsi" w:hAnsiTheme="majorHAnsi" w:cstheme="majorHAnsi"/>
           <w:kern w:val="0"/>
-          <w:lang w:val="en-IL"/>
-        </w:rPr>
-      </w:pPr>
-      <w:r>
-        <w:rPr>
-          <w:rFonts w:asciiTheme="majorHAnsi" w:hAnsiTheme="majorHAnsi" w:cstheme="majorHAnsi"/>
-          <w:kern w:val="0"/>
-          <w:lang w:val="en-IL"/>
+        </w:rPr>
+      </w:pPr>
+      <w:r>
+        <w:rPr>
+          <w:rFonts w:asciiTheme="majorHAnsi" w:hAnsiTheme="majorHAnsi" w:cstheme="majorHAnsi"/>
+          <w:kern w:val="0"/>
         </w:rPr>
         <w:t>•</w:t>
       </w:r>
@@ -343,7 +382,6 @@
         <w:rPr>
           <w:rFonts w:asciiTheme="majorHAnsi" w:hAnsiTheme="majorHAnsi" w:cstheme="majorHAnsi"/>
           <w:kern w:val="0"/>
-          <w:lang w:val="en-IL"/>
         </w:rPr>
         <w:t xml:space="preserve"> </w:t>
       </w:r>
@@ -351,11 +389,9 @@
         <w:rPr>
           <w:rFonts w:asciiTheme="majorHAnsi" w:hAnsiTheme="majorHAnsi" w:cstheme="majorHAnsi"/>
           <w:kern w:val="0"/>
-          <w:lang w:val="en-IL"/>
         </w:rPr>
         <w:t xml:space="preserve">Enumerations for </w:t>
       </w:r>
-      <w:proofErr w:type="spellStart"/>
       <w:r>
         <w:rPr>
           <w:rFonts w:asciiTheme="majorHAnsi" w:hAnsiTheme="majorHAnsi" w:cstheme="majorHAnsi"/>
@@ -363,20 +399,16 @@
           <w:iCs/>
           <w:color w:val="C00000"/>
           <w:kern w:val="0"/>
-          <w:lang w:val="en-IL"/>
         </w:rPr>
         <w:t>HttpVersion</w:t>
       </w:r>
-      <w:proofErr w:type="spellEnd"/>
-      <w:r>
-        <w:rPr>
-          <w:rFonts w:asciiTheme="majorHAnsi" w:hAnsiTheme="majorHAnsi" w:cstheme="majorHAnsi"/>
-          <w:kern w:val="0"/>
-          <w:lang w:val="en-IL"/>
+      <w:r>
+        <w:rPr>
+          <w:rFonts w:asciiTheme="majorHAnsi" w:hAnsiTheme="majorHAnsi" w:cstheme="majorHAnsi"/>
+          <w:kern w:val="0"/>
         </w:rPr>
         <w:t xml:space="preserve">, </w:t>
       </w:r>
-      <w:proofErr w:type="spellStart"/>
       <w:r>
         <w:rPr>
           <w:rFonts w:asciiTheme="majorHAnsi" w:hAnsiTheme="majorHAnsi" w:cstheme="majorHAnsi"/>
@@ -384,20 +416,16 @@
           <w:iCs/>
           <w:color w:val="C00000"/>
           <w:kern w:val="0"/>
-          <w:lang w:val="en-IL"/>
         </w:rPr>
         <w:t>HttpMethod</w:t>
       </w:r>
-      <w:proofErr w:type="spellEnd"/>
-      <w:r>
-        <w:rPr>
-          <w:rFonts w:asciiTheme="majorHAnsi" w:hAnsiTheme="majorHAnsi" w:cstheme="majorHAnsi"/>
-          <w:kern w:val="0"/>
-          <w:lang w:val="en-IL"/>
+      <w:r>
+        <w:rPr>
+          <w:rFonts w:asciiTheme="majorHAnsi" w:hAnsiTheme="majorHAnsi" w:cstheme="majorHAnsi"/>
+          <w:kern w:val="0"/>
         </w:rPr>
         <w:t xml:space="preserve">, </w:t>
       </w:r>
-      <w:proofErr w:type="spellStart"/>
       <w:r>
         <w:rPr>
           <w:rFonts w:asciiTheme="majorHAnsi" w:hAnsiTheme="majorHAnsi" w:cstheme="majorHAnsi"/>
@@ -405,20 +433,16 @@
           <w:iCs/>
           <w:color w:val="C00000"/>
           <w:kern w:val="0"/>
-          <w:lang w:val="en-IL"/>
         </w:rPr>
         <w:t>HttpStatusCode</w:t>
       </w:r>
-      <w:proofErr w:type="spellEnd"/>
-      <w:r>
-        <w:rPr>
-          <w:rFonts w:asciiTheme="majorHAnsi" w:hAnsiTheme="majorHAnsi" w:cstheme="majorHAnsi"/>
-          <w:kern w:val="0"/>
-          <w:lang w:val="en-IL"/>
+      <w:r>
+        <w:rPr>
+          <w:rFonts w:asciiTheme="majorHAnsi" w:hAnsiTheme="majorHAnsi" w:cstheme="majorHAnsi"/>
+          <w:kern w:val="0"/>
         </w:rPr>
         <w:t xml:space="preserve">, </w:t>
       </w:r>
-      <w:proofErr w:type="spellStart"/>
       <w:r>
         <w:rPr>
           <w:rFonts w:asciiTheme="majorHAnsi" w:hAnsiTheme="majorHAnsi" w:cstheme="majorHAnsi"/>
@@ -426,17 +450,14 @@
           <w:iCs/>
           <w:color w:val="C00000"/>
           <w:kern w:val="0"/>
-          <w:lang w:val="en-IL"/>
         </w:rPr>
         <w:t>QLanguage</w:t>
       </w:r>
-      <w:proofErr w:type="spellEnd"/>
       <w:r>
         <w:rPr>
           <w:rFonts w:asciiTheme="majorHAnsi" w:hAnsiTheme="majorHAnsi" w:cstheme="majorHAnsi"/>
           <w:color w:val="C00000"/>
           <w:kern w:val="0"/>
-          <w:lang w:val="en-IL"/>
         </w:rPr>
         <w:t xml:space="preserve"> </w:t>
       </w:r>
@@ -444,27 +465,8 @@
         <w:rPr>
           <w:rFonts w:asciiTheme="majorHAnsi" w:hAnsiTheme="majorHAnsi" w:cstheme="majorHAnsi"/>
           <w:kern w:val="0"/>
-          <w:lang w:val="en-IL"/>
-        </w:rPr>
-        <w:t xml:space="preserve">(representing the "lang" query parameter), and utility functions for converting strings to </w:t>
-      </w:r>
-      <w:proofErr w:type="spellStart"/>
-      <w:r>
-        <w:rPr>
-          <w:rFonts w:asciiTheme="majorHAnsi" w:hAnsiTheme="majorHAnsi" w:cstheme="majorHAnsi"/>
-          <w:kern w:val="0"/>
-          <w:lang w:val="en-IL"/>
-        </w:rPr>
-        <w:t>enums</w:t>
-      </w:r>
-      <w:proofErr w:type="spellEnd"/>
-      <w:r>
-        <w:rPr>
-          <w:rFonts w:asciiTheme="majorHAnsi" w:hAnsiTheme="majorHAnsi" w:cstheme="majorHAnsi"/>
-          <w:kern w:val="0"/>
-          <w:lang w:val="en-IL"/>
-        </w:rPr>
-        <w:t>/class instances and vice versa.</w:t>
+        </w:rPr>
+        <w:t>(representing the "lang" query parameter), and utility functions for converting strings to enums/class instances and vice versa.</w:t>
       </w:r>
     </w:p>
     <w:p>
@@ -473,14 +475,12 @@
         <w:rPr>
           <w:rFonts w:asciiTheme="majorHAnsi" w:hAnsiTheme="majorHAnsi" w:cstheme="majorHAnsi"/>
           <w:kern w:val="0"/>
-          <w:lang w:val="en-IL"/>
-        </w:rPr>
-      </w:pPr>
-      <w:r>
-        <w:rPr>
-          <w:rFonts w:asciiTheme="majorHAnsi" w:hAnsiTheme="majorHAnsi" w:cstheme="majorHAnsi"/>
-          <w:kern w:val="0"/>
-          <w:lang w:val="en-IL"/>
+        </w:rPr>
+      </w:pPr>
+      <w:r>
+        <w:rPr>
+          <w:rFonts w:asciiTheme="majorHAnsi" w:hAnsiTheme="majorHAnsi" w:cstheme="majorHAnsi"/>
+          <w:kern w:val="0"/>
         </w:rPr>
         <w:t>•</w:t>
       </w:r>
@@ -488,11 +488,9 @@
         <w:rPr>
           <w:rFonts w:asciiTheme="majorHAnsi" w:hAnsiTheme="majorHAnsi" w:cstheme="majorHAnsi"/>
           <w:kern w:val="0"/>
-          <w:lang w:val="en-IL"/>
         </w:rPr>
         <w:t xml:space="preserve"> </w:t>
       </w:r>
-      <w:proofErr w:type="spellStart"/>
       <w:r>
         <w:rPr>
           <w:rFonts w:asciiTheme="majorHAnsi" w:hAnsiTheme="majorHAnsi" w:cstheme="majorHAnsi"/>
@@ -500,16 +498,13 @@
           <w:bCs/>
           <w:color w:val="7030A0"/>
           <w:kern w:val="0"/>
-          <w:lang w:val="en-IL"/>
         </w:rPr>
         <w:t>QueryParams</w:t>
       </w:r>
-      <w:proofErr w:type="spellEnd"/>
-      <w:r>
-        <w:rPr>
-          <w:rFonts w:asciiTheme="majorHAnsi" w:hAnsiTheme="majorHAnsi" w:cstheme="majorHAnsi"/>
-          <w:kern w:val="0"/>
-          <w:lang w:val="en-IL"/>
+      <w:r>
+        <w:rPr>
+          <w:rFonts w:asciiTheme="majorHAnsi" w:hAnsiTheme="majorHAnsi" w:cstheme="majorHAnsi"/>
+          <w:kern w:val="0"/>
         </w:rPr>
         <w:t xml:space="preserve">: A container for a </w:t>
       </w:r>
@@ -518,7 +513,6 @@
           <w:rFonts w:asciiTheme="majorHAnsi" w:hAnsiTheme="majorHAnsi" w:cstheme="majorHAnsi"/>
           <w:color w:val="0070C0"/>
           <w:kern w:val="0"/>
-          <w:lang w:val="en-IL"/>
         </w:rPr>
         <w:t xml:space="preserve">map&lt;string, string&gt; </w:t>
       </w:r>
@@ -526,7 +520,6 @@
         <w:rPr>
           <w:rFonts w:asciiTheme="majorHAnsi" w:hAnsiTheme="majorHAnsi" w:cstheme="majorHAnsi"/>
           <w:kern w:val="0"/>
-          <w:lang w:val="en-IL"/>
         </w:rPr>
         <w:t>of query parameters.</w:t>
       </w:r>
@@ -537,14 +530,12 @@
         <w:rPr>
           <w:rFonts w:asciiTheme="majorHAnsi" w:hAnsiTheme="majorHAnsi" w:cstheme="majorHAnsi"/>
           <w:kern w:val="0"/>
-          <w:lang w:val="en-IL"/>
-        </w:rPr>
-      </w:pPr>
-      <w:r>
-        <w:rPr>
-          <w:rFonts w:asciiTheme="majorHAnsi" w:hAnsiTheme="majorHAnsi" w:cstheme="majorHAnsi"/>
-          <w:kern w:val="0"/>
-          <w:lang w:val="en-IL"/>
+        </w:rPr>
+      </w:pPr>
+      <w:r>
+        <w:rPr>
+          <w:rFonts w:asciiTheme="majorHAnsi" w:hAnsiTheme="majorHAnsi" w:cstheme="majorHAnsi"/>
+          <w:kern w:val="0"/>
         </w:rPr>
         <w:t>•</w:t>
       </w:r>
@@ -552,11 +543,9 @@
         <w:rPr>
           <w:rFonts w:asciiTheme="majorHAnsi" w:hAnsiTheme="majorHAnsi" w:cstheme="majorHAnsi"/>
           <w:kern w:val="0"/>
-          <w:lang w:val="en-IL"/>
         </w:rPr>
         <w:t xml:space="preserve"> </w:t>
       </w:r>
-      <w:proofErr w:type="spellStart"/>
       <w:r>
         <w:rPr>
           <w:rFonts w:asciiTheme="majorHAnsi" w:hAnsiTheme="majorHAnsi" w:cstheme="majorHAnsi"/>
@@ -564,16 +553,13 @@
           <w:bCs/>
           <w:color w:val="7030A0"/>
           <w:kern w:val="0"/>
-          <w:lang w:val="en-IL"/>
         </w:rPr>
         <w:t>HttpMessageInterface</w:t>
       </w:r>
-      <w:proofErr w:type="spellEnd"/>
-      <w:r>
-        <w:rPr>
-          <w:rFonts w:asciiTheme="majorHAnsi" w:hAnsiTheme="majorHAnsi" w:cstheme="majorHAnsi"/>
-          <w:kern w:val="0"/>
-          <w:lang w:val="en-IL"/>
+      <w:r>
+        <w:rPr>
+          <w:rFonts w:asciiTheme="majorHAnsi" w:hAnsiTheme="majorHAnsi" w:cstheme="majorHAnsi"/>
+          <w:kern w:val="0"/>
         </w:rPr>
         <w:t>: Comprising class members such as content, headers</w:t>
       </w:r>
@@ -581,7 +567,6 @@
         <w:rPr>
           <w:rFonts w:asciiTheme="majorHAnsi" w:hAnsiTheme="majorHAnsi" w:cstheme="majorHAnsi"/>
           <w:kern w:val="0"/>
-          <w:lang w:val="en-IL"/>
         </w:rPr>
         <w:t xml:space="preserve"> </w:t>
       </w:r>
@@ -589,9 +574,38 @@
         <w:rPr>
           <w:rFonts w:asciiTheme="majorHAnsi" w:hAnsiTheme="majorHAnsi" w:cstheme="majorHAnsi"/>
           <w:kern w:val="0"/>
-          <w:lang w:val="en-IL"/>
-        </w:rPr>
-        <w:t>and version, this interface automatically updates the Content-Length header when content is set, initially set to 0.</w:t>
+        </w:rPr>
+        <w:t>and version</w:t>
+      </w:r>
+      <w:r>
+        <w:rPr>
+          <w:rFonts w:asciiTheme="majorHAnsi" w:hAnsiTheme="majorHAnsi" w:cstheme="majorHAnsi"/>
+          <w:kern w:val="0"/>
+        </w:rPr>
+        <w:t>. The</w:t>
+      </w:r>
+      <w:r>
+        <w:rPr>
+          <w:rFonts w:asciiTheme="majorHAnsi" w:hAnsiTheme="majorHAnsi" w:cstheme="majorHAnsi"/>
+          <w:kern w:val="0"/>
+        </w:rPr>
+        <w:t xml:space="preserve"> interface automatically updates the </w:t>
+      </w:r>
+      <w:r>
+        <w:rPr>
+          <w:rFonts w:asciiTheme="majorHAnsi" w:hAnsiTheme="majorHAnsi" w:cstheme="majorHAnsi"/>
+          <w:i/>
+          <w:iCs/>
+          <w:kern w:val="0"/>
+        </w:rPr>
+        <w:t>Content-Length</w:t>
+      </w:r>
+      <w:r>
+        <w:rPr>
+          <w:rFonts w:asciiTheme="majorHAnsi" w:hAnsiTheme="majorHAnsi" w:cstheme="majorHAnsi"/>
+          <w:kern w:val="0"/>
+        </w:rPr>
+        <w:t xml:space="preserve"> header when content is set, initially set to 0.</w:t>
       </w:r>
     </w:p>
     <w:p>
@@ -600,14 +614,12 @@
         <w:rPr>
           <w:rFonts w:asciiTheme="majorHAnsi" w:hAnsiTheme="majorHAnsi" w:cstheme="majorHAnsi"/>
           <w:kern w:val="0"/>
-          <w:lang w:val="en-IL"/>
-        </w:rPr>
-      </w:pPr>
-      <w:r>
-        <w:rPr>
-          <w:rFonts w:asciiTheme="majorHAnsi" w:hAnsiTheme="majorHAnsi" w:cstheme="majorHAnsi"/>
-          <w:kern w:val="0"/>
-          <w:lang w:val="en-IL"/>
+        </w:rPr>
+      </w:pPr>
+      <w:r>
+        <w:rPr>
+          <w:rFonts w:asciiTheme="majorHAnsi" w:hAnsiTheme="majorHAnsi" w:cstheme="majorHAnsi"/>
+          <w:kern w:val="0"/>
         </w:rPr>
         <w:t>•</w:t>
       </w:r>
@@ -615,7 +627,6 @@
         <w:rPr>
           <w:rFonts w:asciiTheme="majorHAnsi" w:hAnsiTheme="majorHAnsi" w:cstheme="majorHAnsi"/>
           <w:kern w:val="0"/>
-          <w:lang w:val="en-IL"/>
         </w:rPr>
         <w:t xml:space="preserve"> </w:t>
       </w:r>
@@ -626,7 +637,6 @@
           <w:bCs/>
           <w:color w:val="7030A0"/>
           <w:kern w:val="0"/>
-          <w:lang w:val="en-IL"/>
         </w:rPr>
         <w:t>HttpRequest</w:t>
       </w:r>
@@ -634,11 +644,9 @@
         <w:rPr>
           <w:rFonts w:asciiTheme="majorHAnsi" w:hAnsiTheme="majorHAnsi" w:cstheme="majorHAnsi"/>
           <w:kern w:val="0"/>
-          <w:lang w:val="en-IL"/>
         </w:rPr>
         <w:t xml:space="preserve">: Implementing the </w:t>
       </w:r>
-      <w:proofErr w:type="spellStart"/>
       <w:r>
         <w:rPr>
           <w:rFonts w:asciiTheme="majorHAnsi" w:hAnsiTheme="majorHAnsi" w:cstheme="majorHAnsi"/>
@@ -646,16 +654,13 @@
           <w:iCs/>
           <w:color w:val="7030A0"/>
           <w:kern w:val="0"/>
-          <w:lang w:val="en-IL"/>
         </w:rPr>
         <w:t>HttpMessageInterface</w:t>
       </w:r>
-      <w:proofErr w:type="spellEnd"/>
-      <w:r>
-        <w:rPr>
-          <w:rFonts w:asciiTheme="majorHAnsi" w:hAnsiTheme="majorHAnsi" w:cstheme="majorHAnsi"/>
-          <w:kern w:val="0"/>
-          <w:lang w:val="en-IL"/>
+      <w:r>
+        <w:rPr>
+          <w:rFonts w:asciiTheme="majorHAnsi" w:hAnsiTheme="majorHAnsi" w:cstheme="majorHAnsi"/>
+          <w:kern w:val="0"/>
         </w:rPr>
         <w:t xml:space="preserve">, this class also includes class members such as method, params, and </w:t>
       </w:r>
@@ -663,7 +668,6 @@
         <w:rPr>
           <w:rFonts w:asciiTheme="majorHAnsi" w:hAnsiTheme="majorHAnsi" w:cstheme="majorHAnsi"/>
           <w:kern w:val="0"/>
-          <w:lang w:val="en-IL"/>
         </w:rPr>
         <w:t>URI</w:t>
       </w:r>
@@ -671,7 +675,6 @@
         <w:rPr>
           <w:rFonts w:asciiTheme="majorHAnsi" w:hAnsiTheme="majorHAnsi" w:cstheme="majorHAnsi"/>
           <w:kern w:val="0"/>
-          <w:lang w:val="en-IL"/>
         </w:rPr>
         <w:t>.</w:t>
       </w:r>
@@ -682,14 +685,12 @@
         <w:rPr>
           <w:rFonts w:asciiTheme="majorHAnsi" w:hAnsiTheme="majorHAnsi" w:cstheme="majorHAnsi"/>
           <w:kern w:val="0"/>
-          <w:lang w:val="en-IL"/>
-        </w:rPr>
-      </w:pPr>
-      <w:r>
-        <w:rPr>
-          <w:rFonts w:asciiTheme="majorHAnsi" w:hAnsiTheme="majorHAnsi" w:cstheme="majorHAnsi"/>
-          <w:kern w:val="0"/>
-          <w:lang w:val="en-IL"/>
+        </w:rPr>
+      </w:pPr>
+      <w:r>
+        <w:rPr>
+          <w:rFonts w:asciiTheme="majorHAnsi" w:hAnsiTheme="majorHAnsi" w:cstheme="majorHAnsi"/>
+          <w:kern w:val="0"/>
         </w:rPr>
         <w:t>•</w:t>
       </w:r>
@@ -697,11 +698,9 @@
         <w:rPr>
           <w:rFonts w:asciiTheme="majorHAnsi" w:hAnsiTheme="majorHAnsi" w:cstheme="majorHAnsi"/>
           <w:kern w:val="0"/>
-          <w:lang w:val="en-IL"/>
         </w:rPr>
         <w:t xml:space="preserve"> </w:t>
       </w:r>
-      <w:proofErr w:type="spellStart"/>
       <w:r>
         <w:rPr>
           <w:rFonts w:asciiTheme="majorHAnsi" w:hAnsiTheme="majorHAnsi" w:cstheme="majorHAnsi"/>
@@ -709,20 +708,16 @@
           <w:bCs/>
           <w:color w:val="7030A0"/>
           <w:kern w:val="0"/>
-          <w:lang w:val="en-IL"/>
         </w:rPr>
         <w:t>HttpResponse</w:t>
       </w:r>
-      <w:proofErr w:type="spellEnd"/>
-      <w:r>
-        <w:rPr>
-          <w:rFonts w:asciiTheme="majorHAnsi" w:hAnsiTheme="majorHAnsi" w:cstheme="majorHAnsi"/>
-          <w:kern w:val="0"/>
-          <w:lang w:val="en-IL"/>
+      <w:r>
+        <w:rPr>
+          <w:rFonts w:asciiTheme="majorHAnsi" w:hAnsiTheme="majorHAnsi" w:cstheme="majorHAnsi"/>
+          <w:kern w:val="0"/>
         </w:rPr>
         <w:t xml:space="preserve">: Also implementing the </w:t>
       </w:r>
-      <w:proofErr w:type="spellStart"/>
       <w:r>
         <w:rPr>
           <w:rFonts w:asciiTheme="majorHAnsi" w:hAnsiTheme="majorHAnsi" w:cstheme="majorHAnsi"/>
@@ -730,16 +725,13 @@
           <w:iCs/>
           <w:color w:val="7030A0"/>
           <w:kern w:val="0"/>
-          <w:lang w:val="en-IL"/>
         </w:rPr>
         <w:t>HttpMessageInterface</w:t>
       </w:r>
-      <w:proofErr w:type="spellEnd"/>
-      <w:r>
-        <w:rPr>
-          <w:rFonts w:asciiTheme="majorHAnsi" w:hAnsiTheme="majorHAnsi" w:cstheme="majorHAnsi"/>
-          <w:kern w:val="0"/>
-          <w:lang w:val="en-IL"/>
+      <w:r>
+        <w:rPr>
+          <w:rFonts w:asciiTheme="majorHAnsi" w:hAnsiTheme="majorHAnsi" w:cstheme="majorHAnsi"/>
+          <w:kern w:val="0"/>
         </w:rPr>
         <w:t>, this class adds the status</w:t>
       </w:r>
@@ -747,7 +739,6 @@
         <w:rPr>
           <w:rFonts w:asciiTheme="majorHAnsi" w:hAnsiTheme="majorHAnsi" w:cstheme="majorHAnsi"/>
           <w:kern w:val="0"/>
-          <w:lang w:val="en-IL"/>
         </w:rPr>
         <w:t xml:space="preserve"> </w:t>
       </w:r>
@@ -755,7 +746,6 @@
         <w:rPr>
           <w:rFonts w:asciiTheme="majorHAnsi" w:hAnsiTheme="majorHAnsi" w:cstheme="majorHAnsi"/>
           <w:kern w:val="0"/>
-          <w:lang w:val="en-IL"/>
         </w:rPr>
         <w:t>code class member.</w:t>
       </w:r>
@@ -770,10 +760,8 @@
         <w:rPr>
           <w:rFonts w:asciiTheme="majorHAnsi" w:hAnsiTheme="majorHAnsi" w:cstheme="majorHAnsi"/>
           <w:kern w:val="0"/>
-          <w:lang w:val="en-IL"/>
-        </w:rPr>
-      </w:pPr>
-      <w:proofErr w:type="spellStart"/>
+        </w:rPr>
+      </w:pPr>
       <w:r>
         <w:rPr>
           <w:rFonts w:asciiTheme="majorHAnsi" w:hAnsiTheme="majorHAnsi" w:cstheme="majorHAnsi"/>
@@ -781,16 +769,13 @@
           <w:bCs/>
           <w:color w:val="7030A0"/>
           <w:kern w:val="0"/>
-          <w:lang w:val="en-IL"/>
         </w:rPr>
         <w:t>HttpServer</w:t>
       </w:r>
-      <w:proofErr w:type="spellEnd"/>
-      <w:r>
-        <w:rPr>
-          <w:rFonts w:asciiTheme="majorHAnsi" w:hAnsiTheme="majorHAnsi" w:cstheme="majorHAnsi"/>
-          <w:kern w:val="0"/>
-          <w:lang w:val="en-IL"/>
+      <w:r>
+        <w:rPr>
+          <w:rFonts w:asciiTheme="majorHAnsi" w:hAnsiTheme="majorHAnsi" w:cstheme="majorHAnsi"/>
+          <w:kern w:val="0"/>
         </w:rPr>
         <w:t>:</w:t>
       </w:r>
@@ -805,18 +790,15 @@
         <w:rPr>
           <w:rFonts w:asciiTheme="majorHAnsi" w:hAnsiTheme="majorHAnsi" w:cstheme="majorHAnsi"/>
           <w:kern w:val="0"/>
-          <w:lang w:val="en-IL"/>
-        </w:rPr>
-      </w:pPr>
-      <w:r>
-        <w:rPr>
-          <w:rFonts w:asciiTheme="majorHAnsi" w:hAnsiTheme="majorHAnsi" w:cstheme="majorHAnsi"/>
-          <w:kern w:val="0"/>
-          <w:lang w:val="en-IL"/>
+        </w:rPr>
+      </w:pPr>
+      <w:r>
+        <w:rPr>
+          <w:rFonts w:asciiTheme="majorHAnsi" w:hAnsiTheme="majorHAnsi" w:cstheme="majorHAnsi"/>
+          <w:kern w:val="0"/>
         </w:rPr>
         <w:t xml:space="preserve">Defined types for a generic HTTP request handler: </w:t>
       </w:r>
-      <w:proofErr w:type="spellStart"/>
       <w:r>
         <w:rPr>
           <w:rFonts w:asciiTheme="majorHAnsi" w:hAnsiTheme="majorHAnsi" w:cstheme="majorHAnsi"/>
@@ -824,75 +806,13 @@
           <w:iCs/>
           <w:color w:val="0070C0"/>
           <w:kern w:val="0"/>
-          <w:lang w:val="en-IL"/>
-        </w:rPr>
-        <w:t>HttpRequestHandler_t</w:t>
-      </w:r>
-      <w:proofErr w:type="spellEnd"/>
-      <w:r>
-        <w:rPr>
-          <w:rFonts w:asciiTheme="majorHAnsi" w:hAnsiTheme="majorHAnsi" w:cstheme="majorHAnsi"/>
-          <w:i/>
-          <w:iCs/>
-          <w:color w:val="0070C0"/>
-          <w:kern w:val="0"/>
-          <w:lang w:val="en-IL"/>
-        </w:rPr>
-        <w:t xml:space="preserve"> = </w:t>
-      </w:r>
-      <w:proofErr w:type="gramStart"/>
-      <w:r>
-        <w:rPr>
-          <w:rFonts w:asciiTheme="majorHAnsi" w:hAnsiTheme="majorHAnsi" w:cstheme="majorHAnsi"/>
-          <w:i/>
-          <w:iCs/>
-          <w:color w:val="0070C0"/>
-          <w:kern w:val="0"/>
-          <w:lang w:val="en-IL"/>
-        </w:rPr>
-        <w:t>std::</w:t>
-      </w:r>
-      <w:proofErr w:type="gramEnd"/>
-      <w:r>
-        <w:rPr>
-          <w:rFonts w:asciiTheme="majorHAnsi" w:hAnsiTheme="majorHAnsi" w:cstheme="majorHAnsi"/>
-          <w:i/>
-          <w:iCs/>
-          <w:color w:val="0070C0"/>
-          <w:kern w:val="0"/>
-          <w:lang w:val="en-IL"/>
-        </w:rPr>
-        <w:t>function&lt;</w:t>
-      </w:r>
-      <w:proofErr w:type="spellStart"/>
-      <w:r>
-        <w:rPr>
-          <w:rFonts w:asciiTheme="majorHAnsi" w:hAnsiTheme="majorHAnsi" w:cstheme="majorHAnsi"/>
-          <w:i/>
-          <w:iCs/>
-          <w:color w:val="0070C0"/>
-          <w:kern w:val="0"/>
-          <w:lang w:val="en-IL"/>
-        </w:rPr>
-        <w:t>HttpResponse</w:t>
-      </w:r>
-      <w:proofErr w:type="spellEnd"/>
-      <w:r>
-        <w:rPr>
-          <w:rFonts w:asciiTheme="majorHAnsi" w:hAnsiTheme="majorHAnsi" w:cstheme="majorHAnsi"/>
-          <w:i/>
-          <w:iCs/>
-          <w:color w:val="0070C0"/>
-          <w:kern w:val="0"/>
-          <w:lang w:val="en-IL"/>
-        </w:rPr>
-        <w:t>(const HttpRequest&amp;)&gt;</w:t>
-      </w:r>
-      <w:r>
-        <w:rPr>
-          <w:rFonts w:asciiTheme="majorHAnsi" w:hAnsiTheme="majorHAnsi" w:cstheme="majorHAnsi"/>
-          <w:kern w:val="0"/>
-          <w:lang w:val="en-IL"/>
+        </w:rPr>
+        <w:t>HttpRequestHandler_t = std::function&lt;HttpResponse(const HttpRequest&amp;)&gt;</w:t>
+      </w:r>
+      <w:r>
+        <w:rPr>
+          <w:rFonts w:asciiTheme="majorHAnsi" w:hAnsiTheme="majorHAnsi" w:cstheme="majorHAnsi"/>
+          <w:kern w:val="0"/>
         </w:rPr>
         <w:t>.</w:t>
       </w:r>
@@ -907,14 +827,12 @@
         <w:rPr>
           <w:rFonts w:asciiTheme="majorHAnsi" w:hAnsiTheme="majorHAnsi" w:cstheme="majorHAnsi"/>
           <w:kern w:val="0"/>
-          <w:lang w:val="en-IL"/>
-        </w:rPr>
-      </w:pPr>
-      <w:r>
-        <w:rPr>
-          <w:rFonts w:asciiTheme="majorHAnsi" w:hAnsiTheme="majorHAnsi" w:cstheme="majorHAnsi"/>
-          <w:kern w:val="0"/>
-          <w:lang w:val="en-IL"/>
+        </w:rPr>
+      </w:pPr>
+      <w:r>
+        <w:rPr>
+          <w:rFonts w:asciiTheme="majorHAnsi" w:hAnsiTheme="majorHAnsi" w:cstheme="majorHAnsi"/>
+          <w:kern w:val="0"/>
         </w:rPr>
         <w:t xml:space="preserve">A collection is established to store all server request handlers: </w:t>
       </w:r>
@@ -925,76 +843,24 @@
           <w:iCs/>
           <w:color w:val="0070C0"/>
           <w:kern w:val="0"/>
-          <w:lang w:val="en-IL"/>
-        </w:rPr>
-        <w:t>map&lt;Uri, map&lt;</w:t>
-      </w:r>
-      <w:proofErr w:type="spellStart"/>
-      <w:r>
-        <w:rPr>
-          <w:rFonts w:asciiTheme="majorHAnsi" w:hAnsiTheme="majorHAnsi" w:cstheme="majorHAnsi"/>
-          <w:i/>
-          <w:iCs/>
+        </w:rPr>
+        <w:t>map&lt;Uri, map&lt;HttpMethod, HttpRequestHandler_t&gt;&gt;</w:t>
+      </w:r>
+      <w:r>
+        <w:rPr>
+          <w:rFonts w:asciiTheme="majorHAnsi" w:hAnsiTheme="majorHAnsi" w:cstheme="majorHAnsi"/>
           <w:color w:val="0070C0"/>
           <w:kern w:val="0"/>
-          <w:lang w:val="en-IL"/>
-        </w:rPr>
-        <w:t>HttpMethod</w:t>
-      </w:r>
-      <w:proofErr w:type="spellEnd"/>
-      <w:r>
-        <w:rPr>
-          <w:rFonts w:asciiTheme="majorHAnsi" w:hAnsiTheme="majorHAnsi" w:cstheme="majorHAnsi"/>
-          <w:i/>
-          <w:iCs/>
-          <w:color w:val="0070C0"/>
-          <w:kern w:val="0"/>
-          <w:lang w:val="en-IL"/>
         </w:rPr>
         <w:t xml:space="preserve">, </w:t>
       </w:r>
-      <w:proofErr w:type="spellStart"/>
-      <w:r>
-        <w:rPr>
-          <w:rFonts w:asciiTheme="majorHAnsi" w:hAnsiTheme="majorHAnsi" w:cstheme="majorHAnsi"/>
-          <w:i/>
-          <w:iCs/>
-          <w:color w:val="0070C0"/>
-          <w:kern w:val="0"/>
-          <w:lang w:val="en-IL"/>
-        </w:rPr>
-        <w:t>HttpRequestHandler_t</w:t>
-      </w:r>
-      <w:proofErr w:type="spellEnd"/>
-      <w:r>
-        <w:rPr>
-          <w:rFonts w:asciiTheme="majorHAnsi" w:hAnsiTheme="majorHAnsi" w:cstheme="majorHAnsi"/>
-          <w:i/>
-          <w:iCs/>
-          <w:color w:val="0070C0"/>
-          <w:kern w:val="0"/>
-          <w:lang w:val="en-IL"/>
-        </w:rPr>
-        <w:t>&gt;&gt;</w:t>
-      </w:r>
-      <w:r>
-        <w:rPr>
-          <w:rFonts w:asciiTheme="majorHAnsi" w:hAnsiTheme="majorHAnsi" w:cstheme="majorHAnsi"/>
-          <w:color w:val="0070C0"/>
-          <w:kern w:val="0"/>
-          <w:lang w:val="en-IL"/>
-        </w:rPr>
-        <w:t xml:space="preserve">, </w:t>
-      </w:r>
-      <w:r>
-        <w:rPr>
-          <w:rFonts w:asciiTheme="majorHAnsi" w:hAnsiTheme="majorHAnsi" w:cstheme="majorHAnsi"/>
-          <w:kern w:val="0"/>
-          <w:lang w:val="en-IL"/>
+      <w:r>
+        <w:rPr>
+          <w:rFonts w:asciiTheme="majorHAnsi" w:hAnsiTheme="majorHAnsi" w:cstheme="majorHAnsi"/>
+          <w:kern w:val="0"/>
         </w:rPr>
         <w:t xml:space="preserve">facilitating the </w:t>
       </w:r>
-      <w:proofErr w:type="spellStart"/>
       <w:r>
         <w:rPr>
           <w:rFonts w:asciiTheme="majorHAnsi" w:hAnsiTheme="majorHAnsi" w:cstheme="majorHAnsi"/>
@@ -1002,17 +868,14 @@
           <w:iCs/>
           <w:color w:val="C45911" w:themeColor="accent2" w:themeShade="BF"/>
           <w:kern w:val="0"/>
-          <w:lang w:val="en-IL"/>
         </w:rPr>
         <w:t>HandleHttpRequest</w:t>
       </w:r>
-      <w:proofErr w:type="spellEnd"/>
       <w:r>
         <w:rPr>
           <w:rFonts w:asciiTheme="majorHAnsi" w:hAnsiTheme="majorHAnsi" w:cstheme="majorHAnsi"/>
           <w:color w:val="C45911" w:themeColor="accent2" w:themeShade="BF"/>
           <w:kern w:val="0"/>
-          <w:lang w:val="en-IL"/>
         </w:rPr>
         <w:t xml:space="preserve"> </w:t>
       </w:r>
@@ -1020,11 +883,9 @@
         <w:rPr>
           <w:rFonts w:asciiTheme="majorHAnsi" w:hAnsiTheme="majorHAnsi" w:cstheme="majorHAnsi"/>
           <w:kern w:val="0"/>
-          <w:lang w:val="en-IL"/>
         </w:rPr>
         <w:t xml:space="preserve">function's determination of when to return </w:t>
       </w:r>
-      <w:proofErr w:type="spellStart"/>
       <w:r>
         <w:rPr>
           <w:rFonts w:asciiTheme="majorHAnsi" w:hAnsiTheme="majorHAnsi" w:cstheme="majorHAnsi"/>
@@ -1032,17 +893,14 @@
           <w:iCs/>
           <w:color w:val="FF0000"/>
           <w:kern w:val="0"/>
-          <w:lang w:val="en-IL"/>
         </w:rPr>
         <w:t>NotFound</w:t>
       </w:r>
-      <w:proofErr w:type="spellEnd"/>
       <w:r>
         <w:rPr>
           <w:rFonts w:asciiTheme="majorHAnsi" w:hAnsiTheme="majorHAnsi" w:cstheme="majorHAnsi"/>
           <w:color w:val="FF0000"/>
           <w:kern w:val="0"/>
-          <w:lang w:val="en-IL"/>
         </w:rPr>
         <w:t xml:space="preserve"> </w:t>
       </w:r>
@@ -1050,11 +908,9 @@
         <w:rPr>
           <w:rFonts w:asciiTheme="majorHAnsi" w:hAnsiTheme="majorHAnsi" w:cstheme="majorHAnsi"/>
           <w:kern w:val="0"/>
-          <w:lang w:val="en-IL"/>
         </w:rPr>
         <w:t xml:space="preserve">or </w:t>
       </w:r>
-      <w:proofErr w:type="spellStart"/>
       <w:r>
         <w:rPr>
           <w:rFonts w:asciiTheme="majorHAnsi" w:hAnsiTheme="majorHAnsi" w:cstheme="majorHAnsi"/>
@@ -1062,18 +918,8 @@
           <w:iCs/>
           <w:color w:val="FF0000"/>
           <w:kern w:val="0"/>
-          <w:lang w:val="en-IL"/>
         </w:rPr>
         <w:t>MethodNotAllowed</w:t>
-      </w:r>
-      <w:proofErr w:type="spellEnd"/>
-      <w:r>
-        <w:rPr>
-          <w:rFonts w:asciiTheme="majorHAnsi" w:hAnsiTheme="majorHAnsi" w:cstheme="majorHAnsi"/>
-          <w:kern w:val="0"/>
-          <w:lang w:val="en-IL"/>
-        </w:rPr>
-        <w:t>.</w:t>
       </w:r>
     </w:p>
     <w:p>
@@ -1086,10 +932,8 @@
         <w:rPr>
           <w:rFonts w:asciiTheme="majorHAnsi" w:hAnsiTheme="majorHAnsi" w:cstheme="majorHAnsi"/>
           <w:kern w:val="0"/>
-          <w:lang w:val="en-IL"/>
-        </w:rPr>
-      </w:pPr>
-      <w:proofErr w:type="spellStart"/>
+        </w:rPr>
+      </w:pPr>
       <w:r>
         <w:rPr>
           <w:rFonts w:asciiTheme="majorHAnsi" w:hAnsiTheme="majorHAnsi" w:cstheme="majorHAnsi"/>
@@ -1097,20 +941,16 @@
           <w:bCs/>
           <w:color w:val="7030A0"/>
           <w:kern w:val="0"/>
-          <w:lang w:val="en-IL"/>
         </w:rPr>
         <w:t>SocketService</w:t>
       </w:r>
-      <w:proofErr w:type="spellEnd"/>
-      <w:r>
-        <w:rPr>
-          <w:rFonts w:asciiTheme="majorHAnsi" w:hAnsiTheme="majorHAnsi" w:cstheme="majorHAnsi"/>
-          <w:kern w:val="0"/>
-          <w:lang w:val="en-IL"/>
+      <w:r>
+        <w:rPr>
+          <w:rFonts w:asciiTheme="majorHAnsi" w:hAnsiTheme="majorHAnsi" w:cstheme="majorHAnsi"/>
+          <w:kern w:val="0"/>
         </w:rPr>
         <w:t xml:space="preserve">: This class encompasses all functions relating to the sockets utilized by the </w:t>
       </w:r>
-      <w:proofErr w:type="spellStart"/>
       <w:r>
         <w:rPr>
           <w:rFonts w:asciiTheme="majorHAnsi" w:hAnsiTheme="majorHAnsi" w:cstheme="majorHAnsi"/>
@@ -1118,16 +958,13 @@
           <w:iCs/>
           <w:color w:val="7030A0"/>
           <w:kern w:val="0"/>
-          <w:lang w:val="en-IL"/>
         </w:rPr>
         <w:t>HttpServer</w:t>
       </w:r>
-      <w:proofErr w:type="spellEnd"/>
-      <w:r>
-        <w:rPr>
-          <w:rFonts w:asciiTheme="majorHAnsi" w:hAnsiTheme="majorHAnsi" w:cstheme="majorHAnsi"/>
-          <w:kern w:val="0"/>
-          <w:lang w:val="en-IL"/>
+      <w:r>
+        <w:rPr>
+          <w:rFonts w:asciiTheme="majorHAnsi" w:hAnsiTheme="majorHAnsi" w:cstheme="majorHAnsi"/>
+          <w:kern w:val="0"/>
         </w:rPr>
         <w:t>.</w:t>
       </w:r>
@@ -1139,12 +976,1306 @@
           <w:b/>
           <w:bCs/>
           <w:kern w:val="0"/>
-          <w:lang w:val="en-IL"/>
-        </w:rPr>
-      </w:pPr>
+        </w:rPr>
+      </w:pPr>
+    </w:p>
+    <w:p>
+      <w:pPr>
+        <w:rPr>
+          <w:rFonts w:asciiTheme="majorHAnsi" w:hAnsiTheme="majorHAnsi" w:cstheme="majorHAnsi"/>
+          <w:b/>
+          <w:bCs/>
+          <w:kern w:val="0"/>
+        </w:rPr>
+      </w:pPr>
+      <w:r>
+        <w:rPr>
+          <w:rFonts w:asciiTheme="majorHAnsi" w:hAnsiTheme="majorHAnsi" w:cstheme="majorHAnsi"/>
+          <w:b/>
+          <w:bCs/>
+          <w:kern w:val="0"/>
+        </w:rPr>
+        <w:br w:type="page"/>
+      </w:r>
+    </w:p>
+    <w:p>
+      <w:pPr>
+        <w:rPr>
+          <w:rFonts w:asciiTheme="majorHAnsi" w:hAnsiTheme="majorHAnsi" w:cstheme="majorHAnsi"/>
+          <w:kern w:val="0"/>
+        </w:rPr>
+      </w:pPr>
+      <w:r>
+        <w:rPr>
+          <w:rFonts w:asciiTheme="majorHAnsi" w:hAnsiTheme="majorHAnsi" w:cstheme="majorHAnsi"/>
+          <w:kern w:val="0"/>
+          <w:u w:val="single"/>
+        </w:rPr>
+        <w:lastRenderedPageBreak/>
+        <w:t>API</w:t>
+      </w:r>
+      <w:r>
+        <w:rPr>
+          <w:rFonts w:asciiTheme="majorHAnsi" w:hAnsiTheme="majorHAnsi" w:cstheme="majorHAnsi"/>
+          <w:kern w:val="0"/>
+        </w:rPr>
+        <w:br/>
+      </w:r>
+      <w:r>
+        <w:rPr>
+          <w:rFonts w:asciiTheme="majorHAnsi" w:hAnsiTheme="majorHAnsi" w:cstheme="majorHAnsi"/>
+          <w:kern w:val="0"/>
+        </w:rPr>
+        <w:t>The web-server provides the following endpoints</w:t>
+      </w:r>
+      <w:r>
+        <w:rPr>
+          <w:rFonts w:asciiTheme="majorHAnsi" w:hAnsiTheme="majorHAnsi" w:cstheme="majorHAnsi"/>
+          <w:kern w:val="0"/>
+        </w:rPr>
+        <w:t>:</w:t>
+      </w:r>
+    </w:p>
+    <w:p>
+      <w:pPr>
+        <w:pStyle w:val="ListParagraph"/>
+        <w:numPr>
+          <w:ilvl w:val="0"/>
+          <w:numId w:val="8"/>
+        </w:numPr>
+        <w:rPr>
+          <w:rFonts w:asciiTheme="majorHAnsi" w:hAnsiTheme="majorHAnsi" w:cstheme="majorHAnsi"/>
+          <w:kern w:val="0"/>
+        </w:rPr>
+      </w:pPr>
+      <w:r>
+        <w:rPr>
+          <w:rFonts w:asciiTheme="majorHAnsi" w:hAnsiTheme="majorHAnsi" w:cstheme="majorHAnsi"/>
+          <w:b/>
+          <w:bCs/>
+          <w:kern w:val="0"/>
+        </w:rPr>
+        <w:t>GET /health:</w:t>
+      </w:r>
+      <w:r>
+        <w:rPr>
+          <w:rFonts w:asciiTheme="majorHAnsi" w:hAnsiTheme="majorHAnsi" w:cstheme="majorHAnsi"/>
+          <w:b/>
+          <w:bCs/>
+          <w:kern w:val="0"/>
+        </w:rPr>
+        <w:br/>
+      </w:r>
+      <w:r>
+        <w:rPr>
+          <w:rFonts w:asciiTheme="majorHAnsi" w:hAnsiTheme="majorHAnsi" w:cstheme="majorHAnsi"/>
+          <w:kern w:val="0"/>
+          <w:u w:val="single"/>
+        </w:rPr>
+        <w:t>Query parameters</w:t>
+      </w:r>
+      <w:r>
+        <w:rPr>
+          <w:rFonts w:asciiTheme="majorHAnsi" w:hAnsiTheme="majorHAnsi" w:cstheme="majorHAnsi"/>
+          <w:kern w:val="0"/>
+        </w:rPr>
+        <w:t>: None</w:t>
+      </w:r>
+      <w:r>
+        <w:rPr>
+          <w:rFonts w:asciiTheme="majorHAnsi" w:hAnsiTheme="majorHAnsi" w:cstheme="majorHAnsi"/>
+          <w:kern w:val="0"/>
+        </w:rPr>
+        <w:br/>
+      </w:r>
+      <w:r>
+        <w:rPr>
+          <w:rFonts w:asciiTheme="majorHAnsi" w:hAnsiTheme="majorHAnsi" w:cstheme="majorHAnsi"/>
+          <w:kern w:val="0"/>
+          <w:u w:val="single"/>
+        </w:rPr>
+        <w:t>Response</w:t>
+      </w:r>
+      <w:r>
+        <w:rPr>
+          <w:rFonts w:asciiTheme="majorHAnsi" w:hAnsiTheme="majorHAnsi" w:cstheme="majorHAnsi"/>
+          <w:kern w:val="0"/>
+        </w:rPr>
+        <w:t>: HTTP Response with a 200 OK status code and text/plain content, containing the string "OK"</w:t>
+      </w:r>
+    </w:p>
+    <w:p>
+      <w:pPr>
+        <w:pStyle w:val="ListParagraph"/>
+        <w:numPr>
+          <w:ilvl w:val="0"/>
+          <w:numId w:val="8"/>
+        </w:numPr>
+        <w:rPr>
+          <w:rFonts w:asciiTheme="majorHAnsi" w:hAnsiTheme="majorHAnsi" w:cstheme="majorHAnsi"/>
+          <w:kern w:val="0"/>
+        </w:rPr>
+      </w:pPr>
+      <w:r>
+        <w:rPr>
+          <w:rFonts w:asciiTheme="majorHAnsi" w:hAnsiTheme="majorHAnsi" w:cstheme="majorHAnsi"/>
+          <w:b/>
+          <w:bCs/>
+          <w:kern w:val="0"/>
+        </w:rPr>
+        <w:t>HEAD /health:</w:t>
+      </w:r>
+      <w:r>
+        <w:rPr>
+          <w:rFonts w:asciiTheme="majorHAnsi" w:hAnsiTheme="majorHAnsi" w:cstheme="majorHAnsi"/>
+          <w:b/>
+          <w:bCs/>
+          <w:kern w:val="0"/>
+        </w:rPr>
+        <w:br/>
+      </w:r>
+      <w:r>
+        <w:rPr>
+          <w:rFonts w:asciiTheme="majorHAnsi" w:hAnsiTheme="majorHAnsi" w:cstheme="majorHAnsi"/>
+          <w:kern w:val="0"/>
+          <w:u w:val="single"/>
+        </w:rPr>
+        <w:t>Query parameters</w:t>
+      </w:r>
+      <w:r>
+        <w:rPr>
+          <w:rFonts w:asciiTheme="majorHAnsi" w:hAnsiTheme="majorHAnsi" w:cstheme="majorHAnsi"/>
+          <w:kern w:val="0"/>
+        </w:rPr>
+        <w:t>: None</w:t>
+      </w:r>
+      <w:r>
+        <w:rPr>
+          <w:rFonts w:asciiTheme="majorHAnsi" w:hAnsiTheme="majorHAnsi" w:cstheme="majorHAnsi"/>
+          <w:kern w:val="0"/>
+        </w:rPr>
+        <w:br/>
+      </w:r>
+      <w:r>
+        <w:rPr>
+          <w:rFonts w:asciiTheme="majorHAnsi" w:hAnsiTheme="majorHAnsi" w:cstheme="majorHAnsi"/>
+          <w:kern w:val="0"/>
+          <w:u w:val="single"/>
+        </w:rPr>
+        <w:t>Response</w:t>
+      </w:r>
+      <w:r>
+        <w:rPr>
+          <w:rFonts w:asciiTheme="majorHAnsi" w:hAnsiTheme="majorHAnsi" w:cstheme="majorHAnsi"/>
+          <w:kern w:val="0"/>
+        </w:rPr>
+        <w:t>: Si</w:t>
+      </w:r>
+      <w:r>
+        <w:rPr>
+          <w:rFonts w:asciiTheme="majorHAnsi" w:hAnsiTheme="majorHAnsi" w:cstheme="majorHAnsi"/>
+          <w:kern w:val="0"/>
+        </w:rPr>
+        <w:t xml:space="preserve">milar to </w:t>
+      </w:r>
+      <w:r>
+        <w:rPr>
+          <w:rFonts w:asciiTheme="majorHAnsi" w:hAnsiTheme="majorHAnsi" w:cstheme="majorHAnsi"/>
+          <w:b/>
+          <w:bCs/>
+          <w:kern w:val="0"/>
+        </w:rPr>
+        <w:t>GET /health</w:t>
+      </w:r>
+      <w:r>
+        <w:rPr>
+          <w:rFonts w:asciiTheme="majorHAnsi" w:hAnsiTheme="majorHAnsi" w:cstheme="majorHAnsi"/>
+          <w:kern w:val="0"/>
+        </w:rPr>
+        <w:t>, but without content</w:t>
+      </w:r>
+    </w:p>
+    <w:p>
+      <w:pPr>
+        <w:pStyle w:val="ListParagraph"/>
+        <w:numPr>
+          <w:ilvl w:val="0"/>
+          <w:numId w:val="8"/>
+        </w:numPr>
+        <w:rPr>
+          <w:rFonts w:asciiTheme="majorHAnsi" w:hAnsiTheme="majorHAnsi" w:cstheme="majorHAnsi"/>
+          <w:kern w:val="0"/>
+        </w:rPr>
+      </w:pPr>
+      <w:r>
+        <w:rPr>
+          <w:rFonts w:asciiTheme="majorHAnsi" w:hAnsiTheme="majorHAnsi" w:cstheme="majorHAnsi"/>
+          <w:b/>
+          <w:bCs/>
+          <w:kern w:val="0"/>
+        </w:rPr>
+        <w:t>TRACE /health:</w:t>
+      </w:r>
+      <w:r>
+        <w:rPr>
+          <w:rFonts w:asciiTheme="majorHAnsi" w:hAnsiTheme="majorHAnsi" w:cstheme="majorHAnsi"/>
+          <w:b/>
+          <w:bCs/>
+          <w:kern w:val="0"/>
+        </w:rPr>
+        <w:br/>
+      </w:r>
+      <w:r>
+        <w:rPr>
+          <w:rFonts w:asciiTheme="majorHAnsi" w:hAnsiTheme="majorHAnsi" w:cstheme="majorHAnsi"/>
+          <w:kern w:val="0"/>
+          <w:u w:val="single"/>
+        </w:rPr>
+        <w:t>Query parameters</w:t>
+      </w:r>
+      <w:r>
+        <w:rPr>
+          <w:rFonts w:asciiTheme="majorHAnsi" w:hAnsiTheme="majorHAnsi" w:cstheme="majorHAnsi"/>
+          <w:kern w:val="0"/>
+        </w:rPr>
+        <w:t>: None</w:t>
+      </w:r>
+      <w:r>
+        <w:rPr>
+          <w:rFonts w:asciiTheme="majorHAnsi" w:hAnsiTheme="majorHAnsi" w:cstheme="majorHAnsi"/>
+          <w:kern w:val="0"/>
+        </w:rPr>
+        <w:br/>
+      </w:r>
+      <w:r>
+        <w:rPr>
+          <w:rFonts w:asciiTheme="majorHAnsi" w:hAnsiTheme="majorHAnsi" w:cstheme="majorHAnsi"/>
+          <w:kern w:val="0"/>
+          <w:u w:val="single"/>
+        </w:rPr>
+        <w:t>Response</w:t>
+      </w:r>
+      <w:r>
+        <w:rPr>
+          <w:rFonts w:asciiTheme="majorHAnsi" w:hAnsiTheme="majorHAnsi" w:cstheme="majorHAnsi"/>
+          <w:kern w:val="0"/>
+        </w:rPr>
+        <w:t>: HTTP Response with a 200 OK status code and message/http content, reflecting the sent request</w:t>
+      </w:r>
+    </w:p>
+    <w:p>
+      <w:pPr>
+        <w:pStyle w:val="ListParagraph"/>
+        <w:numPr>
+          <w:ilvl w:val="0"/>
+          <w:numId w:val="8"/>
+        </w:numPr>
+        <w:rPr>
+          <w:rFonts w:asciiTheme="majorHAnsi" w:hAnsiTheme="majorHAnsi" w:cstheme="majorHAnsi"/>
+          <w:kern w:val="0"/>
+        </w:rPr>
+      </w:pPr>
+      <w:r>
+        <w:rPr>
+          <w:rFonts w:asciiTheme="majorHAnsi" w:hAnsiTheme="majorHAnsi" w:cstheme="majorHAnsi"/>
+          <w:b/>
+          <w:bCs/>
+          <w:kern w:val="0"/>
+        </w:rPr>
+        <w:t>OPTIONS /health:</w:t>
+      </w:r>
+      <w:r>
+        <w:rPr>
+          <w:rFonts w:asciiTheme="majorHAnsi" w:hAnsiTheme="majorHAnsi" w:cstheme="majorHAnsi"/>
+          <w:b/>
+          <w:bCs/>
+          <w:kern w:val="0"/>
+        </w:rPr>
+        <w:br/>
+      </w:r>
+      <w:r>
+        <w:rPr>
+          <w:rFonts w:asciiTheme="majorHAnsi" w:hAnsiTheme="majorHAnsi" w:cstheme="majorHAnsi"/>
+          <w:kern w:val="0"/>
+          <w:u w:val="single"/>
+        </w:rPr>
+        <w:t>Query parameters</w:t>
+      </w:r>
+      <w:r>
+        <w:rPr>
+          <w:rFonts w:asciiTheme="majorHAnsi" w:hAnsiTheme="majorHAnsi" w:cstheme="majorHAnsi"/>
+          <w:kern w:val="0"/>
+        </w:rPr>
+        <w:t>: None</w:t>
+      </w:r>
+      <w:r>
+        <w:rPr>
+          <w:rFonts w:asciiTheme="majorHAnsi" w:hAnsiTheme="majorHAnsi" w:cstheme="majorHAnsi"/>
+          <w:kern w:val="0"/>
+        </w:rPr>
+        <w:br/>
+      </w:r>
+      <w:r>
+        <w:rPr>
+          <w:rFonts w:asciiTheme="majorHAnsi" w:hAnsiTheme="majorHAnsi" w:cstheme="majorHAnsi"/>
+          <w:kern w:val="0"/>
+          <w:u w:val="single"/>
+        </w:rPr>
+        <w:t>Response</w:t>
+      </w:r>
+      <w:r>
+        <w:rPr>
+          <w:rFonts w:asciiTheme="majorHAnsi" w:hAnsiTheme="majorHAnsi" w:cstheme="majorHAnsi"/>
+          <w:kern w:val="0"/>
+        </w:rPr>
+        <w:t xml:space="preserve">: HTTP Response with a 204 No Content status code. The </w:t>
+      </w:r>
+      <w:r>
+        <w:rPr>
+          <w:rFonts w:asciiTheme="majorHAnsi" w:hAnsiTheme="majorHAnsi" w:cstheme="majorHAnsi"/>
+          <w:i/>
+          <w:iCs/>
+          <w:kern w:val="0"/>
+        </w:rPr>
+        <w:t>Allow</w:t>
+      </w:r>
+      <w:r>
+        <w:rPr>
+          <w:rFonts w:asciiTheme="majorHAnsi" w:hAnsiTheme="majorHAnsi" w:cstheme="majorHAnsi"/>
+          <w:kern w:val="0"/>
+        </w:rPr>
+        <w:t xml:space="preserve"> header lists the available REST methods for the</w:t>
+      </w:r>
+      <w:r>
+        <w:rPr>
+          <w:rFonts w:asciiTheme="majorHAnsi" w:hAnsiTheme="majorHAnsi" w:cstheme="majorHAnsi"/>
+          <w:b/>
+          <w:bCs/>
+          <w:kern w:val="0"/>
+        </w:rPr>
+        <w:t xml:space="preserve"> /health</w:t>
+      </w:r>
+      <w:r>
+        <w:rPr>
+          <w:rFonts w:asciiTheme="majorHAnsi" w:hAnsiTheme="majorHAnsi" w:cstheme="majorHAnsi"/>
+          <w:kern w:val="0"/>
+        </w:rPr>
+        <w:t xml:space="preserve"> route, </w:t>
+      </w:r>
+      <w:r>
+        <w:rPr>
+          <w:rFonts w:asciiTheme="majorHAnsi" w:hAnsiTheme="majorHAnsi" w:cstheme="majorHAnsi"/>
+          <w:kern w:val="0"/>
+        </w:rPr>
+        <w:t>which are</w:t>
+      </w:r>
+      <w:r>
+        <w:rPr>
+          <w:rFonts w:asciiTheme="majorHAnsi" w:hAnsiTheme="majorHAnsi" w:cstheme="majorHAnsi"/>
+          <w:kern w:val="0"/>
+        </w:rPr>
+        <w:t xml:space="preserve"> </w:t>
+      </w:r>
+      <w:r>
+        <w:rPr>
+          <w:rFonts w:asciiTheme="majorHAnsi" w:hAnsiTheme="majorHAnsi" w:cstheme="majorHAnsi"/>
+          <w:i/>
+          <w:iCs/>
+          <w:kern w:val="0"/>
+        </w:rPr>
+        <w:t>OPTIONS</w:t>
+      </w:r>
+      <w:r>
+        <w:rPr>
+          <w:rFonts w:asciiTheme="majorHAnsi" w:hAnsiTheme="majorHAnsi" w:cstheme="majorHAnsi"/>
+          <w:kern w:val="0"/>
+        </w:rPr>
+        <w:t xml:space="preserve">, </w:t>
+      </w:r>
+      <w:r>
+        <w:rPr>
+          <w:rFonts w:asciiTheme="majorHAnsi" w:hAnsiTheme="majorHAnsi" w:cstheme="majorHAnsi"/>
+          <w:i/>
+          <w:iCs/>
+          <w:kern w:val="0"/>
+        </w:rPr>
+        <w:t>TRACE</w:t>
+      </w:r>
+      <w:r>
+        <w:rPr>
+          <w:rFonts w:asciiTheme="majorHAnsi" w:hAnsiTheme="majorHAnsi" w:cstheme="majorHAnsi"/>
+          <w:kern w:val="0"/>
+        </w:rPr>
+        <w:t xml:space="preserve">, </w:t>
+      </w:r>
+      <w:r>
+        <w:rPr>
+          <w:rFonts w:asciiTheme="majorHAnsi" w:hAnsiTheme="majorHAnsi" w:cstheme="majorHAnsi"/>
+          <w:i/>
+          <w:iCs/>
+          <w:kern w:val="0"/>
+        </w:rPr>
+        <w:t>HEAD</w:t>
+      </w:r>
+      <w:r>
+        <w:rPr>
+          <w:rFonts w:asciiTheme="majorHAnsi" w:hAnsiTheme="majorHAnsi" w:cstheme="majorHAnsi"/>
+          <w:kern w:val="0"/>
+        </w:rPr>
+        <w:t xml:space="preserve">, and </w:t>
+      </w:r>
+      <w:r>
+        <w:rPr>
+          <w:rFonts w:asciiTheme="majorHAnsi" w:hAnsiTheme="majorHAnsi" w:cstheme="majorHAnsi"/>
+          <w:i/>
+          <w:iCs/>
+          <w:kern w:val="0"/>
+        </w:rPr>
+        <w:t>GET</w:t>
+      </w:r>
+    </w:p>
+    <w:p>
+      <w:pPr>
+        <w:pStyle w:val="ListParagraph"/>
+        <w:numPr>
+          <w:ilvl w:val="0"/>
+          <w:numId w:val="8"/>
+        </w:numPr>
+        <w:rPr>
+          <w:rFonts w:asciiTheme="majorHAnsi" w:hAnsiTheme="majorHAnsi" w:cstheme="majorHAnsi"/>
+          <w:kern w:val="0"/>
+        </w:rPr>
+      </w:pPr>
+      <w:r>
+        <w:rPr>
+          <w:rFonts w:asciiTheme="majorHAnsi" w:hAnsiTheme="majorHAnsi" w:cstheme="majorHAnsi" w:hint="cs"/>
+          <w:b/>
+          <w:bCs/>
+          <w:kern w:val="0"/>
+        </w:rPr>
+        <w:t>GET</w:t>
+      </w:r>
+      <w:r>
+        <w:rPr>
+          <w:rFonts w:asciiTheme="majorHAnsi" w:hAnsiTheme="majorHAnsi" w:cstheme="majorHAnsi" w:hint="cs"/>
+          <w:b/>
+          <w:bCs/>
+          <w:kern w:val="0"/>
+          <w:rtl/>
+        </w:rPr>
+        <w:t xml:space="preserve"> </w:t>
+      </w:r>
+      <w:r>
+        <w:rPr>
+          <w:rFonts w:asciiTheme="majorHAnsi" w:hAnsiTheme="majorHAnsi" w:cstheme="majorHAnsi"/>
+          <w:b/>
+          <w:bCs/>
+          <w:kern w:val="0"/>
+          <w:lang w:val="en-US"/>
+        </w:rPr>
+        <w:t>/index.html:</w:t>
+      </w:r>
+      <w:r>
+        <w:rPr>
+          <w:rFonts w:asciiTheme="majorHAnsi" w:hAnsiTheme="majorHAnsi" w:cstheme="majorHAnsi"/>
+          <w:kern w:val="0"/>
+          <w:lang w:val="en-US"/>
+        </w:rPr>
+        <w:br/>
+      </w:r>
+      <w:r>
+        <w:rPr>
+          <w:rFonts w:asciiTheme="majorHAnsi" w:hAnsiTheme="majorHAnsi" w:cstheme="majorHAnsi"/>
+          <w:kern w:val="0"/>
+          <w:u w:val="single"/>
+          <w:lang w:val="en-US"/>
+        </w:rPr>
+        <w:t>Query parameters:</w:t>
+      </w:r>
+      <w:r>
+        <w:rPr>
+          <w:rFonts w:asciiTheme="majorHAnsi" w:hAnsiTheme="majorHAnsi" w:cstheme="majorHAnsi"/>
+          <w:kern w:val="0"/>
+          <w:lang w:val="en-US"/>
+        </w:rPr>
+        <w:t xml:space="preserve"> </w:t>
+      </w:r>
+      <w:r>
+        <w:rPr>
+          <w:rFonts w:asciiTheme="majorHAnsi" w:hAnsiTheme="majorHAnsi" w:cstheme="majorHAnsi"/>
+          <w:kern w:val="0"/>
+          <w:lang w:val="en-US"/>
+        </w:rPr>
+        <w:t xml:space="preserve">An </w:t>
+      </w:r>
+      <w:r>
+        <w:rPr>
+          <w:rFonts w:asciiTheme="majorHAnsi" w:hAnsiTheme="majorHAnsi" w:cstheme="majorHAnsi"/>
+          <w:b/>
+          <w:bCs/>
+          <w:kern w:val="0"/>
+          <w:lang w:val="en-US"/>
+        </w:rPr>
+        <w:t>optional</w:t>
+      </w:r>
+      <w:r>
+        <w:rPr>
+          <w:rFonts w:asciiTheme="majorHAnsi" w:hAnsiTheme="majorHAnsi" w:cstheme="majorHAnsi"/>
+          <w:kern w:val="0"/>
+          <w:lang w:val="en-US"/>
+        </w:rPr>
+        <w:t xml:space="preserve"> parameter "lang", which can contain one of the strings "he", "en", or "fr"</w:t>
+      </w:r>
+      <w:r>
+        <w:rPr>
+          <w:rFonts w:asciiTheme="majorHAnsi" w:hAnsiTheme="majorHAnsi" w:cstheme="majorHAnsi"/>
+          <w:kern w:val="0"/>
+          <w:lang w:val="en-US"/>
+        </w:rPr>
+        <w:br/>
+      </w:r>
+      <w:r>
+        <w:rPr>
+          <w:rFonts w:asciiTheme="majorHAnsi" w:hAnsiTheme="majorHAnsi" w:cstheme="majorHAnsi"/>
+          <w:kern w:val="0"/>
+          <w:u w:val="single"/>
+          <w:lang w:val="en-US"/>
+        </w:rPr>
+        <w:t>Response</w:t>
+      </w:r>
+      <w:r>
+        <w:rPr>
+          <w:rFonts w:asciiTheme="majorHAnsi" w:hAnsiTheme="majorHAnsi" w:cstheme="majorHAnsi"/>
+          <w:kern w:val="0"/>
+          <w:lang w:val="en-US"/>
+        </w:rPr>
+        <w:t xml:space="preserve">: </w:t>
+      </w:r>
+      <w:r>
+        <w:rPr>
+          <w:rFonts w:asciiTheme="majorHAnsi" w:hAnsiTheme="majorHAnsi" w:cstheme="majorHAnsi"/>
+          <w:kern w:val="0"/>
+          <w:lang w:val="en-US"/>
+        </w:rPr>
+        <w:t xml:space="preserve">HTTP Response with a 200 OK status code. </w:t>
+      </w:r>
+      <w:r>
+        <w:rPr>
+          <w:rFonts w:asciiTheme="majorHAnsi" w:hAnsiTheme="majorHAnsi" w:cstheme="majorHAnsi"/>
+          <w:kern w:val="0"/>
+          <w:lang w:val="en-US"/>
+        </w:rPr>
+        <w:t>If no query parameters are provided or an invalid string other than "en", "he", or "fr" is supplied, the server defaults to returning the English version of the HTML. Otherwise, it returns the HTML corresponding to the specified language</w:t>
+      </w:r>
+    </w:p>
+    <w:p>
+      <w:pPr>
+        <w:pStyle w:val="ListParagraph"/>
+        <w:numPr>
+          <w:ilvl w:val="0"/>
+          <w:numId w:val="8"/>
+        </w:numPr>
+        <w:rPr>
+          <w:rFonts w:asciiTheme="majorHAnsi" w:hAnsiTheme="majorHAnsi" w:cstheme="majorHAnsi"/>
+          <w:kern w:val="0"/>
+        </w:rPr>
+      </w:pPr>
+      <w:r>
+        <w:rPr>
+          <w:rFonts w:asciiTheme="majorHAnsi" w:hAnsiTheme="majorHAnsi" w:cstheme="majorHAnsi"/>
+          <w:b/>
+          <w:bCs/>
+          <w:kern w:val="0"/>
+          <w:lang w:val="en-US"/>
+        </w:rPr>
+        <w:t>HEAD /index.html</w:t>
+      </w:r>
+      <w:r>
+        <w:rPr>
+          <w:rFonts w:asciiTheme="majorHAnsi" w:hAnsiTheme="majorHAnsi" w:cstheme="majorHAnsi"/>
+          <w:b/>
+          <w:bCs/>
+          <w:kern w:val="0"/>
+          <w:lang w:val="en-US"/>
+        </w:rPr>
+        <w:t>:</w:t>
+      </w:r>
+      <w:r>
+        <w:rPr>
+          <w:rFonts w:asciiTheme="majorHAnsi" w:hAnsiTheme="majorHAnsi" w:cstheme="majorHAnsi"/>
+          <w:kern w:val="0"/>
+          <w:lang w:val="en-US"/>
+        </w:rPr>
+        <w:br/>
+      </w:r>
+      <w:r>
+        <w:rPr>
+          <w:rFonts w:asciiTheme="majorHAnsi" w:hAnsiTheme="majorHAnsi" w:cstheme="majorHAnsi"/>
+          <w:kern w:val="0"/>
+          <w:u w:val="single"/>
+          <w:lang w:val="en-US"/>
+        </w:rPr>
+        <w:t>Query parameters:</w:t>
+      </w:r>
+      <w:r>
+        <w:rPr>
+          <w:rFonts w:asciiTheme="majorHAnsi" w:hAnsiTheme="majorHAnsi" w:cstheme="majorHAnsi"/>
+          <w:kern w:val="0"/>
+          <w:lang w:val="en-US"/>
+        </w:rPr>
+        <w:t xml:space="preserve"> </w:t>
+      </w:r>
+      <w:r>
+        <w:rPr>
+          <w:rFonts w:asciiTheme="majorHAnsi" w:hAnsiTheme="majorHAnsi" w:cstheme="majorHAnsi"/>
+          <w:kern w:val="0"/>
+          <w:lang w:val="en-US"/>
+        </w:rPr>
+        <w:t xml:space="preserve">An </w:t>
+      </w:r>
+      <w:r>
+        <w:rPr>
+          <w:rFonts w:asciiTheme="majorHAnsi" w:hAnsiTheme="majorHAnsi" w:cstheme="majorHAnsi"/>
+          <w:b/>
+          <w:bCs/>
+          <w:kern w:val="0"/>
+          <w:lang w:val="en-US"/>
+        </w:rPr>
+        <w:t>optional</w:t>
+      </w:r>
+      <w:r>
+        <w:rPr>
+          <w:rFonts w:asciiTheme="majorHAnsi" w:hAnsiTheme="majorHAnsi" w:cstheme="majorHAnsi"/>
+          <w:kern w:val="0"/>
+          <w:lang w:val="en-US"/>
+        </w:rPr>
+        <w:t xml:space="preserve"> parameter "lang", which can contain one of the strings "he", "en", or "fr"</w:t>
+      </w:r>
+      <w:r>
+        <w:rPr>
+          <w:rFonts w:asciiTheme="majorHAnsi" w:hAnsiTheme="majorHAnsi" w:cstheme="majorHAnsi"/>
+          <w:kern w:val="0"/>
+          <w:lang w:val="en-US"/>
+        </w:rPr>
+        <w:br/>
+      </w:r>
+      <w:r>
+        <w:rPr>
+          <w:rFonts w:asciiTheme="majorHAnsi" w:hAnsiTheme="majorHAnsi" w:cstheme="majorHAnsi"/>
+          <w:kern w:val="0"/>
+          <w:u w:val="single"/>
+          <w:lang w:val="en-US"/>
+        </w:rPr>
+        <w:t>Response</w:t>
+      </w:r>
+      <w:r>
+        <w:rPr>
+          <w:rFonts w:asciiTheme="majorHAnsi" w:hAnsiTheme="majorHAnsi" w:cstheme="majorHAnsi"/>
+          <w:kern w:val="0"/>
+          <w:lang w:val="en-US"/>
+        </w:rPr>
+        <w:t xml:space="preserve">: Similar to </w:t>
+      </w:r>
+      <w:r>
+        <w:rPr>
+          <w:rFonts w:asciiTheme="majorHAnsi" w:hAnsiTheme="majorHAnsi" w:cstheme="majorHAnsi"/>
+          <w:b/>
+          <w:bCs/>
+          <w:kern w:val="0"/>
+          <w:lang w:val="en-US"/>
+        </w:rPr>
+        <w:t>GET /index.html</w:t>
+      </w:r>
+      <w:r>
+        <w:rPr>
+          <w:rFonts w:asciiTheme="majorHAnsi" w:hAnsiTheme="majorHAnsi" w:cstheme="majorHAnsi"/>
+          <w:kern w:val="0"/>
+          <w:lang w:val="en-US"/>
+        </w:rPr>
+        <w:t>, but without content</w:t>
+      </w:r>
+    </w:p>
+    <w:p>
+      <w:pPr>
+        <w:pStyle w:val="ListParagraph"/>
+        <w:numPr>
+          <w:ilvl w:val="0"/>
+          <w:numId w:val="8"/>
+        </w:numPr>
+        <w:rPr>
+          <w:rFonts w:asciiTheme="majorHAnsi" w:hAnsiTheme="majorHAnsi" w:cstheme="majorHAnsi"/>
+          <w:kern w:val="0"/>
+        </w:rPr>
+      </w:pPr>
+      <w:r>
+        <w:rPr>
+          <w:rFonts w:asciiTheme="majorHAnsi" w:hAnsiTheme="majorHAnsi" w:cstheme="majorHAnsi"/>
+          <w:b/>
+          <w:bCs/>
+          <w:kern w:val="0"/>
+          <w:lang w:val="en-US"/>
+        </w:rPr>
+        <w:t>TRACE /index.html</w:t>
+      </w:r>
+      <w:r>
+        <w:rPr>
+          <w:rFonts w:asciiTheme="majorHAnsi" w:hAnsiTheme="majorHAnsi" w:cstheme="majorHAnsi"/>
+          <w:b/>
+          <w:bCs/>
+          <w:kern w:val="0"/>
+          <w:lang w:val="en-US"/>
+        </w:rPr>
+        <w:t>:</w:t>
+      </w:r>
+      <w:r>
+        <w:rPr>
+          <w:rFonts w:asciiTheme="majorHAnsi" w:hAnsiTheme="majorHAnsi" w:cstheme="majorHAnsi"/>
+          <w:kern w:val="0"/>
+          <w:lang w:val="en-US"/>
+        </w:rPr>
+        <w:br/>
+      </w:r>
+      <w:r>
+        <w:rPr>
+          <w:rFonts w:asciiTheme="majorHAnsi" w:hAnsiTheme="majorHAnsi" w:cstheme="majorHAnsi"/>
+          <w:kern w:val="0"/>
+          <w:u w:val="single"/>
+          <w:lang w:val="en-US"/>
+        </w:rPr>
+        <w:t>Query parameters:</w:t>
+      </w:r>
+      <w:r>
+        <w:rPr>
+          <w:rFonts w:asciiTheme="majorHAnsi" w:hAnsiTheme="majorHAnsi" w:cstheme="majorHAnsi"/>
+          <w:kern w:val="0"/>
+          <w:lang w:val="en-US"/>
+        </w:rPr>
+        <w:t xml:space="preserve"> None</w:t>
+      </w:r>
+      <w:r>
+        <w:rPr>
+          <w:rFonts w:asciiTheme="majorHAnsi" w:hAnsiTheme="majorHAnsi" w:cstheme="majorHAnsi"/>
+          <w:kern w:val="0"/>
+          <w:lang w:val="en-US"/>
+        </w:rPr>
+        <w:br/>
+      </w:r>
+      <w:r>
+        <w:rPr>
+          <w:rFonts w:asciiTheme="majorHAnsi" w:hAnsiTheme="majorHAnsi" w:cstheme="majorHAnsi"/>
+          <w:kern w:val="0"/>
+          <w:u w:val="single"/>
+          <w:lang w:val="en-US"/>
+        </w:rPr>
+        <w:t>Response:</w:t>
+      </w:r>
+      <w:r>
+        <w:rPr>
+          <w:rFonts w:asciiTheme="majorHAnsi" w:hAnsiTheme="majorHAnsi" w:cstheme="majorHAnsi"/>
+          <w:kern w:val="0"/>
+          <w:lang w:val="en-US"/>
+        </w:rPr>
+        <w:t xml:space="preserve"> </w:t>
+      </w:r>
+      <w:r>
+        <w:rPr>
+          <w:rFonts w:asciiTheme="majorHAnsi" w:hAnsiTheme="majorHAnsi" w:cstheme="majorHAnsi"/>
+          <w:kern w:val="0"/>
+        </w:rPr>
+        <w:t>HTTP Response with a 200 OK status code and message/http content, reflecting the sent request</w:t>
+      </w:r>
+    </w:p>
+    <w:p>
+      <w:pPr>
+        <w:pStyle w:val="ListParagraph"/>
+        <w:numPr>
+          <w:ilvl w:val="0"/>
+          <w:numId w:val="8"/>
+        </w:numPr>
+        <w:rPr>
+          <w:rFonts w:asciiTheme="majorHAnsi" w:hAnsiTheme="majorHAnsi" w:cstheme="majorHAnsi"/>
+          <w:kern w:val="0"/>
+        </w:rPr>
+      </w:pPr>
+      <w:r>
+        <w:rPr>
+          <w:rFonts w:asciiTheme="majorHAnsi" w:hAnsiTheme="majorHAnsi" w:cstheme="majorHAnsi"/>
+          <w:b/>
+          <w:bCs/>
+          <w:kern w:val="0"/>
+          <w:lang w:val="en-US"/>
+        </w:rPr>
+        <w:t>POST /index.html</w:t>
+      </w:r>
+      <w:r>
+        <w:rPr>
+          <w:rFonts w:asciiTheme="majorHAnsi" w:hAnsiTheme="majorHAnsi" w:cstheme="majorHAnsi"/>
+          <w:b/>
+          <w:bCs/>
+          <w:kern w:val="0"/>
+          <w:lang w:val="en-US"/>
+        </w:rPr>
+        <w:t>:</w:t>
+      </w:r>
+      <w:r>
+        <w:rPr>
+          <w:rFonts w:asciiTheme="majorHAnsi" w:hAnsiTheme="majorHAnsi" w:cstheme="majorHAnsi"/>
+          <w:kern w:val="0"/>
+          <w:lang w:val="en-US"/>
+        </w:rPr>
+        <w:br/>
+      </w:r>
+      <w:r>
+        <w:rPr>
+          <w:rFonts w:asciiTheme="majorHAnsi" w:hAnsiTheme="majorHAnsi" w:cstheme="majorHAnsi"/>
+          <w:kern w:val="0"/>
+          <w:u w:val="single"/>
+          <w:lang w:val="en-US"/>
+        </w:rPr>
+        <w:t>Query parameters:</w:t>
+      </w:r>
+      <w:r>
+        <w:rPr>
+          <w:rFonts w:asciiTheme="majorHAnsi" w:hAnsiTheme="majorHAnsi" w:cstheme="majorHAnsi"/>
+          <w:kern w:val="0"/>
+          <w:lang w:val="en-US"/>
+        </w:rPr>
+        <w:t xml:space="preserve"> None</w:t>
+      </w:r>
+      <w:r>
+        <w:rPr>
+          <w:rFonts w:asciiTheme="majorHAnsi" w:hAnsiTheme="majorHAnsi" w:cstheme="majorHAnsi"/>
+          <w:kern w:val="0"/>
+          <w:lang w:val="en-US"/>
+        </w:rPr>
+        <w:br/>
+      </w:r>
+      <w:r>
+        <w:rPr>
+          <w:rFonts w:asciiTheme="majorHAnsi" w:hAnsiTheme="majorHAnsi" w:cstheme="majorHAnsi"/>
+          <w:kern w:val="0"/>
+          <w:u w:val="single"/>
+          <w:lang w:val="en-US"/>
+        </w:rPr>
+        <w:t>Payload</w:t>
+      </w:r>
+      <w:r>
+        <w:rPr>
+          <w:rFonts w:asciiTheme="majorHAnsi" w:hAnsiTheme="majorHAnsi" w:cstheme="majorHAnsi"/>
+          <w:kern w:val="0"/>
+          <w:lang w:val="en-US"/>
+        </w:rPr>
+        <w:t>: a plain text</w:t>
+      </w:r>
+      <w:r>
+        <w:rPr>
+          <w:rFonts w:asciiTheme="majorHAnsi" w:hAnsiTheme="majorHAnsi" w:cstheme="majorHAnsi"/>
+          <w:kern w:val="0"/>
+          <w:lang w:val="en-US"/>
+        </w:rPr>
+        <w:br/>
+      </w:r>
+      <w:r>
+        <w:rPr>
+          <w:rFonts w:asciiTheme="majorHAnsi" w:hAnsiTheme="majorHAnsi" w:cstheme="majorHAnsi"/>
+          <w:kern w:val="0"/>
+          <w:u w:val="single"/>
+          <w:lang w:val="en-US"/>
+        </w:rPr>
+        <w:t>Response</w:t>
+      </w:r>
+      <w:r>
+        <w:rPr>
+          <w:rFonts w:asciiTheme="majorHAnsi" w:hAnsiTheme="majorHAnsi" w:cstheme="majorHAnsi"/>
+          <w:kern w:val="0"/>
+          <w:lang w:val="en-US"/>
+        </w:rPr>
+        <w:t>: HTTP Response with a 200 OK status code</w:t>
+      </w:r>
+    </w:p>
+    <w:p>
+      <w:pPr>
+        <w:pStyle w:val="ListParagraph"/>
+        <w:numPr>
+          <w:ilvl w:val="0"/>
+          <w:numId w:val="8"/>
+        </w:numPr>
+        <w:rPr>
+          <w:rFonts w:asciiTheme="majorHAnsi" w:hAnsiTheme="majorHAnsi" w:cstheme="majorHAnsi"/>
+          <w:kern w:val="0"/>
+        </w:rPr>
+      </w:pPr>
+      <w:r>
+        <w:rPr>
+          <w:rFonts w:asciiTheme="majorHAnsi" w:hAnsiTheme="majorHAnsi" w:cstheme="majorHAnsi"/>
+          <w:b/>
+          <w:bCs/>
+          <w:kern w:val="0"/>
+          <w:lang w:val="en-US"/>
+        </w:rPr>
+        <w:t>PUT /index.html</w:t>
+      </w:r>
+      <w:r>
+        <w:rPr>
+          <w:rFonts w:asciiTheme="majorHAnsi" w:hAnsiTheme="majorHAnsi" w:cstheme="majorHAnsi"/>
+          <w:b/>
+          <w:bCs/>
+          <w:kern w:val="0"/>
+          <w:lang w:val="en-US"/>
+        </w:rPr>
+        <w:t>:</w:t>
+      </w:r>
+      <w:r>
+        <w:rPr>
+          <w:rFonts w:asciiTheme="majorHAnsi" w:hAnsiTheme="majorHAnsi" w:cstheme="majorHAnsi"/>
+          <w:kern w:val="0"/>
+          <w:lang w:val="en-US"/>
+        </w:rPr>
+        <w:br/>
+      </w:r>
+      <w:r>
+        <w:rPr>
+          <w:rFonts w:asciiTheme="majorHAnsi" w:hAnsiTheme="majorHAnsi" w:cstheme="majorHAnsi"/>
+          <w:kern w:val="0"/>
+          <w:u w:val="single"/>
+          <w:lang w:val="en-US"/>
+        </w:rPr>
+        <w:t>Query parameters:</w:t>
+      </w:r>
+      <w:r>
+        <w:rPr>
+          <w:rFonts w:asciiTheme="majorHAnsi" w:hAnsiTheme="majorHAnsi" w:cstheme="majorHAnsi"/>
+          <w:kern w:val="0"/>
+          <w:lang w:val="en-US"/>
+        </w:rPr>
+        <w:t xml:space="preserve"> None</w:t>
+      </w:r>
+      <w:r>
+        <w:rPr>
+          <w:rFonts w:asciiTheme="majorHAnsi" w:hAnsiTheme="majorHAnsi" w:cstheme="majorHAnsi"/>
+          <w:kern w:val="0"/>
+          <w:lang w:val="en-US"/>
+        </w:rPr>
+        <w:br/>
+      </w:r>
+      <w:r>
+        <w:rPr>
+          <w:rFonts w:asciiTheme="majorHAnsi" w:hAnsiTheme="majorHAnsi" w:cstheme="majorHAnsi"/>
+          <w:kern w:val="0"/>
+          <w:u w:val="single"/>
+          <w:lang w:val="en-US"/>
+        </w:rPr>
+        <w:t>Payload</w:t>
+      </w:r>
+      <w:r>
+        <w:rPr>
+          <w:rFonts w:asciiTheme="majorHAnsi" w:hAnsiTheme="majorHAnsi" w:cstheme="majorHAnsi"/>
+          <w:kern w:val="0"/>
+          <w:lang w:val="en-US"/>
+        </w:rPr>
+        <w:t>: a plain text</w:t>
+      </w:r>
+      <w:r>
+        <w:rPr>
+          <w:rFonts w:asciiTheme="majorHAnsi" w:hAnsiTheme="majorHAnsi" w:cstheme="majorHAnsi"/>
+          <w:kern w:val="0"/>
+          <w:lang w:val="en-US"/>
+        </w:rPr>
+        <w:br/>
+      </w:r>
+      <w:r>
+        <w:rPr>
+          <w:rFonts w:asciiTheme="majorHAnsi" w:hAnsiTheme="majorHAnsi" w:cstheme="majorHAnsi"/>
+          <w:kern w:val="0"/>
+          <w:u w:val="single"/>
+          <w:lang w:val="en-US"/>
+        </w:rPr>
+        <w:t>Response</w:t>
+      </w:r>
+      <w:r>
+        <w:rPr>
+          <w:rFonts w:asciiTheme="majorHAnsi" w:hAnsiTheme="majorHAnsi" w:cstheme="majorHAnsi"/>
+          <w:kern w:val="0"/>
+          <w:lang w:val="en-US"/>
+        </w:rPr>
+        <w:t xml:space="preserve">: </w:t>
+      </w:r>
+      <w:r>
+        <w:rPr>
+          <w:rFonts w:asciiTheme="majorHAnsi" w:hAnsiTheme="majorHAnsi" w:cstheme="majorHAnsi"/>
+          <w:kern w:val="0"/>
+        </w:rPr>
+        <w:t>HTTP Response with a 200 OK status code and text/plain content, containing the string "OK".</w:t>
+      </w:r>
+    </w:p>
+    <w:p>
+      <w:pPr>
+        <w:pStyle w:val="ListParagraph"/>
+        <w:numPr>
+          <w:ilvl w:val="0"/>
+          <w:numId w:val="8"/>
+        </w:numPr>
+        <w:rPr>
+          <w:rFonts w:asciiTheme="majorHAnsi" w:hAnsiTheme="majorHAnsi" w:cstheme="majorHAnsi"/>
+          <w:kern w:val="0"/>
+        </w:rPr>
+      </w:pPr>
+      <w:r>
+        <w:rPr>
+          <w:rFonts w:asciiTheme="majorHAnsi" w:hAnsiTheme="majorHAnsi" w:cstheme="majorHAnsi"/>
+          <w:b/>
+          <w:bCs/>
+          <w:kern w:val="0"/>
+          <w:lang w:val="en-US"/>
+        </w:rPr>
+        <w:t>DELTE /index.html:</w:t>
+      </w:r>
+      <w:r>
+        <w:rPr>
+          <w:rFonts w:asciiTheme="majorHAnsi" w:hAnsiTheme="majorHAnsi" w:cstheme="majorHAnsi"/>
+          <w:kern w:val="0"/>
+          <w:lang w:val="en-US"/>
+        </w:rPr>
+        <w:br/>
+      </w:r>
+      <w:r>
+        <w:rPr>
+          <w:rFonts w:asciiTheme="majorHAnsi" w:hAnsiTheme="majorHAnsi" w:cstheme="majorHAnsi"/>
+          <w:kern w:val="0"/>
+          <w:u w:val="single"/>
+          <w:lang w:val="en-US"/>
+        </w:rPr>
+        <w:t>Query parameters:</w:t>
+      </w:r>
+      <w:r>
+        <w:rPr>
+          <w:rFonts w:asciiTheme="majorHAnsi" w:hAnsiTheme="majorHAnsi" w:cstheme="majorHAnsi"/>
+          <w:kern w:val="0"/>
+          <w:lang w:val="en-US"/>
+        </w:rPr>
+        <w:t xml:space="preserve"> None</w:t>
+      </w:r>
+      <w:r>
+        <w:rPr>
+          <w:rFonts w:asciiTheme="majorHAnsi" w:hAnsiTheme="majorHAnsi" w:cstheme="majorHAnsi"/>
+          <w:kern w:val="0"/>
+          <w:lang w:val="en-US"/>
+        </w:rPr>
+        <w:t xml:space="preserve"> </w:t>
+      </w:r>
+      <w:r>
+        <w:rPr>
+          <w:rFonts w:asciiTheme="majorHAnsi" w:hAnsiTheme="majorHAnsi" w:cstheme="majorHAnsi"/>
+          <w:kern w:val="0"/>
+          <w:lang w:val="en-US"/>
+        </w:rPr>
+        <w:br/>
+      </w:r>
+      <w:r>
+        <w:rPr>
+          <w:rFonts w:asciiTheme="majorHAnsi" w:hAnsiTheme="majorHAnsi" w:cstheme="majorHAnsi"/>
+          <w:kern w:val="0"/>
+          <w:u w:val="single"/>
+          <w:lang w:val="en-US"/>
+        </w:rPr>
+        <w:t>Response</w:t>
+      </w:r>
+      <w:r>
+        <w:rPr>
+          <w:rFonts w:asciiTheme="majorHAnsi" w:hAnsiTheme="majorHAnsi" w:cstheme="majorHAnsi"/>
+          <w:kern w:val="0"/>
+          <w:lang w:val="en-US"/>
+        </w:rPr>
+        <w:t xml:space="preserve">: </w:t>
+      </w:r>
+      <w:r>
+        <w:rPr>
+          <w:rFonts w:asciiTheme="majorHAnsi" w:hAnsiTheme="majorHAnsi" w:cstheme="majorHAnsi"/>
+          <w:kern w:val="0"/>
+        </w:rPr>
+        <w:t>HTTP Response with a 200 OK status code and text/plain content, containing the string "OK".</w:t>
+      </w:r>
+      <w:r>
+        <w:rPr>
+          <w:rFonts w:asciiTheme="majorHAnsi" w:hAnsiTheme="majorHAnsi" w:cstheme="majorHAnsi"/>
+          <w:kern w:val="0"/>
+        </w:rPr>
+        <w:br/>
+      </w:r>
+    </w:p>
+    <w:p>
+      <w:pPr>
+        <w:rPr>
+          <w:rFonts w:asciiTheme="majorHAnsi" w:hAnsiTheme="majorHAnsi" w:cstheme="majorHAnsi"/>
+          <w:kern w:val="0"/>
+        </w:rPr>
+      </w:pPr>
+      <w:r>
+        <w:rPr>
+          <w:rFonts w:asciiTheme="majorHAnsi" w:hAnsiTheme="majorHAnsi" w:cstheme="majorHAnsi"/>
+          <w:kern w:val="0"/>
+        </w:rPr>
+        <w:br w:type="page"/>
+      </w:r>
+    </w:p>
+    <w:p>
+      <w:pPr>
+        <w:rPr>
+          <w:rFonts w:asciiTheme="majorHAnsi" w:hAnsiTheme="majorHAnsi" w:cstheme="majorHAnsi"/>
+          <w:kern w:val="0"/>
+          <w:lang w:val="en-US"/>
+        </w:rPr>
+      </w:pPr>
+      <w:r>
+        <w:rPr>
+          <w:rFonts w:asciiTheme="majorHAnsi" w:hAnsiTheme="majorHAnsi" w:cstheme="majorHAnsi"/>
+          <w:kern w:val="0"/>
+          <w:u w:val="single"/>
+          <w:lang w:val="en-US"/>
+        </w:rPr>
+        <w:lastRenderedPageBreak/>
+        <w:t>Wireshark screenshots</w:t>
+      </w:r>
+      <w:r>
+        <w:rPr>
+          <w:rFonts w:asciiTheme="majorHAnsi" w:hAnsiTheme="majorHAnsi" w:cstheme="majorHAnsi"/>
+          <w:kern w:val="0"/>
+          <w:u w:val="single"/>
+          <w:lang w:val="en-US"/>
+        </w:rPr>
+        <w:br/>
+      </w:r>
+      <w:r>
+        <w:rPr>
+          <w:rFonts w:asciiTheme="majorHAnsi" w:hAnsiTheme="majorHAnsi" w:cstheme="majorHAnsi"/>
+          <w:lang w:val="en-US"/>
+        </w:rPr>
+        <w:t xml:space="preserve">A </w:t>
+      </w:r>
+      <w:r>
+        <w:rPr>
+          <w:rFonts w:asciiTheme="majorHAnsi" w:hAnsiTheme="majorHAnsi" w:cstheme="majorHAnsi"/>
+        </w:rPr>
+        <w:t>consolidated .pcap file comprising all the requests has been included in the MAMA submission</w:t>
+      </w:r>
+      <w:r>
+        <w:rPr>
+          <w:rFonts w:asciiTheme="majorHAnsi" w:hAnsiTheme="majorHAnsi" w:cstheme="majorHAnsi"/>
+          <w:lang w:val="en-US"/>
+        </w:rPr>
+        <w:t xml:space="preserve"> as well.</w:t>
+      </w:r>
+      <w:r>
+        <w:rPr>
+          <w:rFonts w:asciiTheme="majorHAnsi" w:hAnsiTheme="majorHAnsi" w:cstheme="majorHAnsi"/>
+          <w:lang w:val="en-US"/>
+        </w:rPr>
+        <w:br/>
+      </w:r>
+      <w:r>
+        <w:rPr>
+          <w:rFonts w:asciiTheme="majorHAnsi" w:hAnsiTheme="majorHAnsi" w:cstheme="majorHAnsi"/>
+          <w:kern w:val="0"/>
+          <w:lang w:val="en-US"/>
+        </w:rPr>
+        <w:br/>
+      </w:r>
+      <w:r>
+        <w:rPr>
+          <w:rFonts w:asciiTheme="majorHAnsi" w:hAnsiTheme="majorHAnsi" w:cstheme="majorHAnsi"/>
+          <w:kern w:val="0"/>
+          <w:lang w:val="en-US"/>
+        </w:rPr>
+        <w:drawing>
+          <wp:inline distT="0" distB="0" distL="0" distR="0" wp14:anchorId="2D802485" wp14:editId="78FB506A">
+            <wp:extent cx="5731510" cy="4603115"/>
+            <wp:effectExtent l="0" t="0" r="2540" b="6985"/>
+            <wp:docPr id="2133715559" name="Picture 1"/>
+            <wp:cNvGraphicFramePr>
+              <a:graphicFrameLocks xmlns:a="http://schemas.openxmlformats.org/drawingml/2006/main" noChangeAspect="1"/>
+            </wp:cNvGraphicFramePr>
+            <a:graphic xmlns:a="http://schemas.openxmlformats.org/drawingml/2006/main">
+              <a:graphicData uri="http://schemas.openxmlformats.org/drawingml/2006/picture">
+                <pic:pic xmlns:pic="http://schemas.openxmlformats.org/drawingml/2006/picture">
+                  <pic:nvPicPr>
+                    <pic:cNvPr id="2133715559" name=""/>
+                    <pic:cNvPicPr/>
+                  </pic:nvPicPr>
+                  <pic:blipFill>
+                    <a:blip r:embed="rId8"/>
+                    <a:stretch>
+                      <a:fillRect/>
+                    </a:stretch>
+                  </pic:blipFill>
+                  <pic:spPr>
+                    <a:xfrm>
+                      <a:off x="0" y="0"/>
+                      <a:ext cx="5731510" cy="4603115"/>
+                    </a:xfrm>
+                    <a:prstGeom prst="rect">
+                      <a:avLst/>
+                    </a:prstGeom>
+                  </pic:spPr>
+                </pic:pic>
+              </a:graphicData>
+            </a:graphic>
+          </wp:inline>
+        </w:drawing>
+      </w:r>
+      <w:r>
+        <w:rPr>
+          <w:rFonts w:asciiTheme="majorHAnsi" w:hAnsiTheme="majorHAnsi" w:cstheme="majorHAnsi"/>
+          <w:kern w:val="0"/>
+          <w:u w:val="single"/>
+          <w:lang w:val="en-US"/>
+        </w:rPr>
+        <w:br/>
+      </w:r>
+      <w:r>
+        <w:rPr>
+          <w:rFonts w:asciiTheme="majorHAnsi" w:hAnsiTheme="majorHAnsi" w:cstheme="majorHAnsi"/>
+          <w:kern w:val="0"/>
+          <w:lang w:val="en-US"/>
+        </w:rPr>
+        <w:drawing>
+          <wp:inline distT="0" distB="0" distL="0" distR="0" wp14:anchorId="3AAE84E0" wp14:editId="18951D7C">
+            <wp:extent cx="5731510" cy="2351405"/>
+            <wp:effectExtent l="0" t="0" r="2540" b="0"/>
+            <wp:docPr id="2102412832" name="Picture 1"/>
+            <wp:cNvGraphicFramePr>
+              <a:graphicFrameLocks xmlns:a="http://schemas.openxmlformats.org/drawingml/2006/main" noChangeAspect="1"/>
+            </wp:cNvGraphicFramePr>
+            <a:graphic xmlns:a="http://schemas.openxmlformats.org/drawingml/2006/main">
+              <a:graphicData uri="http://schemas.openxmlformats.org/drawingml/2006/picture">
+                <pic:pic xmlns:pic="http://schemas.openxmlformats.org/drawingml/2006/picture">
+                  <pic:nvPicPr>
+                    <pic:cNvPr id="2102412832" name=""/>
+                    <pic:cNvPicPr/>
+                  </pic:nvPicPr>
+                  <pic:blipFill>
+                    <a:blip r:embed="rId9"/>
+                    <a:stretch>
+                      <a:fillRect/>
+                    </a:stretch>
+                  </pic:blipFill>
+                  <pic:spPr>
+                    <a:xfrm>
+                      <a:off x="0" y="0"/>
+                      <a:ext cx="5731510" cy="2351405"/>
+                    </a:xfrm>
+                    <a:prstGeom prst="rect">
+                      <a:avLst/>
+                    </a:prstGeom>
+                  </pic:spPr>
+                </pic:pic>
+              </a:graphicData>
+            </a:graphic>
+          </wp:inline>
+        </w:drawing>
+      </w:r>
     </w:p>
     <w:sectPr>
-      <w:headerReference w:type="default" r:id="rId7"/>
+      <w:headerReference w:type="default" r:id="rId10"/>
       <w:pgSz w:w="11906" w:h="16838"/>
       <w:pgMar w:top="1440" w:right="1440" w:bottom="1440" w:left="1440" w:header="708" w:footer="708" w:gutter="0"/>
       <w:cols w:space="708"/>
@@ -1613,6 +2744,184 @@
     </w:lvl>
   </w:abstractNum>
   <w:abstractNum w:abstractNumId="2" w15:restartNumberingAfterBreak="0">
+    <w:nsid w:val="3C195C26"/>
+    <w:multiLevelType w:val="hybridMultilevel"/>
+    <w:tmpl w:val="D1E4BB52"/>
+    <w:lvl w:ilvl="0" w:tplc="2000000F">
+      <w:start w:val="1"/>
+      <w:numFmt w:val="decimal"/>
+      <w:lvlText w:val="%1."/>
+      <w:lvlJc w:val="left"/>
+      <w:pPr>
+        <w:ind w:left="720" w:hanging="360"/>
+      </w:pPr>
+      <w:rPr>
+        <w:rFonts w:hint="default"/>
+      </w:rPr>
+    </w:lvl>
+    <w:lvl w:ilvl="1" w:tplc="20000019" w:tentative="1">
+      <w:start w:val="1"/>
+      <w:numFmt w:val="lowerLetter"/>
+      <w:lvlText w:val="%2."/>
+      <w:lvlJc w:val="left"/>
+      <w:pPr>
+        <w:ind w:left="1440" w:hanging="360"/>
+      </w:pPr>
+    </w:lvl>
+    <w:lvl w:ilvl="2" w:tplc="2000001B" w:tentative="1">
+      <w:start w:val="1"/>
+      <w:numFmt w:val="lowerRoman"/>
+      <w:lvlText w:val="%3."/>
+      <w:lvlJc w:val="right"/>
+      <w:pPr>
+        <w:ind w:left="2160" w:hanging="180"/>
+      </w:pPr>
+    </w:lvl>
+    <w:lvl w:ilvl="3" w:tplc="2000000F" w:tentative="1">
+      <w:start w:val="1"/>
+      <w:numFmt w:val="decimal"/>
+      <w:lvlText w:val="%4."/>
+      <w:lvlJc w:val="left"/>
+      <w:pPr>
+        <w:ind w:left="2880" w:hanging="360"/>
+      </w:pPr>
+    </w:lvl>
+    <w:lvl w:ilvl="4" w:tplc="20000019" w:tentative="1">
+      <w:start w:val="1"/>
+      <w:numFmt w:val="lowerLetter"/>
+      <w:lvlText w:val="%5."/>
+      <w:lvlJc w:val="left"/>
+      <w:pPr>
+        <w:ind w:left="3600" w:hanging="360"/>
+      </w:pPr>
+    </w:lvl>
+    <w:lvl w:ilvl="5" w:tplc="2000001B" w:tentative="1">
+      <w:start w:val="1"/>
+      <w:numFmt w:val="lowerRoman"/>
+      <w:lvlText w:val="%6."/>
+      <w:lvlJc w:val="right"/>
+      <w:pPr>
+        <w:ind w:left="4320" w:hanging="180"/>
+      </w:pPr>
+    </w:lvl>
+    <w:lvl w:ilvl="6" w:tplc="2000000F" w:tentative="1">
+      <w:start w:val="1"/>
+      <w:numFmt w:val="decimal"/>
+      <w:lvlText w:val="%7."/>
+      <w:lvlJc w:val="left"/>
+      <w:pPr>
+        <w:ind w:left="5040" w:hanging="360"/>
+      </w:pPr>
+    </w:lvl>
+    <w:lvl w:ilvl="7" w:tplc="20000019" w:tentative="1">
+      <w:start w:val="1"/>
+      <w:numFmt w:val="lowerLetter"/>
+      <w:lvlText w:val="%8."/>
+      <w:lvlJc w:val="left"/>
+      <w:pPr>
+        <w:ind w:left="5760" w:hanging="360"/>
+      </w:pPr>
+    </w:lvl>
+    <w:lvl w:ilvl="8" w:tplc="2000001B" w:tentative="1">
+      <w:start w:val="1"/>
+      <w:numFmt w:val="lowerRoman"/>
+      <w:lvlText w:val="%9."/>
+      <w:lvlJc w:val="right"/>
+      <w:pPr>
+        <w:ind w:left="6480" w:hanging="180"/>
+      </w:pPr>
+    </w:lvl>
+  </w:abstractNum>
+  <w:abstractNum w:abstractNumId="3" w15:restartNumberingAfterBreak="0">
+    <w:nsid w:val="4B1F2EC5"/>
+    <w:multiLevelType w:val="hybridMultilevel"/>
+    <w:tmpl w:val="457E5724"/>
+    <w:lvl w:ilvl="0" w:tplc="2000000F">
+      <w:start w:val="1"/>
+      <w:numFmt w:val="decimal"/>
+      <w:lvlText w:val="%1."/>
+      <w:lvlJc w:val="left"/>
+      <w:pPr>
+        <w:ind w:left="720" w:hanging="360"/>
+      </w:pPr>
+      <w:rPr>
+        <w:rFonts w:hint="default"/>
+      </w:rPr>
+    </w:lvl>
+    <w:lvl w:ilvl="1" w:tplc="20000019" w:tentative="1">
+      <w:start w:val="1"/>
+      <w:numFmt w:val="lowerLetter"/>
+      <w:lvlText w:val="%2."/>
+      <w:lvlJc w:val="left"/>
+      <w:pPr>
+        <w:ind w:left="1440" w:hanging="360"/>
+      </w:pPr>
+    </w:lvl>
+    <w:lvl w:ilvl="2" w:tplc="2000001B" w:tentative="1">
+      <w:start w:val="1"/>
+      <w:numFmt w:val="lowerRoman"/>
+      <w:lvlText w:val="%3."/>
+      <w:lvlJc w:val="right"/>
+      <w:pPr>
+        <w:ind w:left="2160" w:hanging="180"/>
+      </w:pPr>
+    </w:lvl>
+    <w:lvl w:ilvl="3" w:tplc="2000000F" w:tentative="1">
+      <w:start w:val="1"/>
+      <w:numFmt w:val="decimal"/>
+      <w:lvlText w:val="%4."/>
+      <w:lvlJc w:val="left"/>
+      <w:pPr>
+        <w:ind w:left="2880" w:hanging="360"/>
+      </w:pPr>
+    </w:lvl>
+    <w:lvl w:ilvl="4" w:tplc="20000019" w:tentative="1">
+      <w:start w:val="1"/>
+      <w:numFmt w:val="lowerLetter"/>
+      <w:lvlText w:val="%5."/>
+      <w:lvlJc w:val="left"/>
+      <w:pPr>
+        <w:ind w:left="3600" w:hanging="360"/>
+      </w:pPr>
+    </w:lvl>
+    <w:lvl w:ilvl="5" w:tplc="2000001B" w:tentative="1">
+      <w:start w:val="1"/>
+      <w:numFmt w:val="lowerRoman"/>
+      <w:lvlText w:val="%6."/>
+      <w:lvlJc w:val="right"/>
+      <w:pPr>
+        <w:ind w:left="4320" w:hanging="180"/>
+      </w:pPr>
+    </w:lvl>
+    <w:lvl w:ilvl="6" w:tplc="2000000F" w:tentative="1">
+      <w:start w:val="1"/>
+      <w:numFmt w:val="decimal"/>
+      <w:lvlText w:val="%7."/>
+      <w:lvlJc w:val="left"/>
+      <w:pPr>
+        <w:ind w:left="5040" w:hanging="360"/>
+      </w:pPr>
+    </w:lvl>
+    <w:lvl w:ilvl="7" w:tplc="20000019" w:tentative="1">
+      <w:start w:val="1"/>
+      <w:numFmt w:val="lowerLetter"/>
+      <w:lvlText w:val="%8."/>
+      <w:lvlJc w:val="left"/>
+      <w:pPr>
+        <w:ind w:left="5760" w:hanging="360"/>
+      </w:pPr>
+    </w:lvl>
+    <w:lvl w:ilvl="8" w:tplc="2000001B" w:tentative="1">
+      <w:start w:val="1"/>
+      <w:numFmt w:val="lowerRoman"/>
+      <w:lvlText w:val="%9."/>
+      <w:lvlJc w:val="right"/>
+      <w:pPr>
+        <w:ind w:left="6480" w:hanging="180"/>
+      </w:pPr>
+    </w:lvl>
+  </w:abstractNum>
+  <w:abstractNum w:abstractNumId="4" w15:restartNumberingAfterBreak="0">
     <w:nsid w:val="550150C3"/>
     <w:multiLevelType w:val="hybridMultilevel"/>
     <w:tmpl w:val="14E869FC"/>
@@ -1726,7 +3035,185 @@
       </w:rPr>
     </w:lvl>
   </w:abstractNum>
-  <w:abstractNum w:abstractNumId="3" w15:restartNumberingAfterBreak="0">
+  <w:abstractNum w:abstractNumId="5" w15:restartNumberingAfterBreak="0">
+    <w:nsid w:val="550F74A3"/>
+    <w:multiLevelType w:val="hybridMultilevel"/>
+    <w:tmpl w:val="BFC2F7F6"/>
+    <w:lvl w:ilvl="0" w:tplc="2000000F">
+      <w:start w:val="1"/>
+      <w:numFmt w:val="decimal"/>
+      <w:lvlText w:val="%1."/>
+      <w:lvlJc w:val="left"/>
+      <w:pPr>
+        <w:ind w:left="720" w:hanging="360"/>
+      </w:pPr>
+      <w:rPr>
+        <w:rFonts w:hint="default"/>
+      </w:rPr>
+    </w:lvl>
+    <w:lvl w:ilvl="1" w:tplc="20000019" w:tentative="1">
+      <w:start w:val="1"/>
+      <w:numFmt w:val="lowerLetter"/>
+      <w:lvlText w:val="%2."/>
+      <w:lvlJc w:val="left"/>
+      <w:pPr>
+        <w:ind w:left="1440" w:hanging="360"/>
+      </w:pPr>
+    </w:lvl>
+    <w:lvl w:ilvl="2" w:tplc="2000001B" w:tentative="1">
+      <w:start w:val="1"/>
+      <w:numFmt w:val="lowerRoman"/>
+      <w:lvlText w:val="%3."/>
+      <w:lvlJc w:val="right"/>
+      <w:pPr>
+        <w:ind w:left="2160" w:hanging="180"/>
+      </w:pPr>
+    </w:lvl>
+    <w:lvl w:ilvl="3" w:tplc="2000000F" w:tentative="1">
+      <w:start w:val="1"/>
+      <w:numFmt w:val="decimal"/>
+      <w:lvlText w:val="%4."/>
+      <w:lvlJc w:val="left"/>
+      <w:pPr>
+        <w:ind w:left="2880" w:hanging="360"/>
+      </w:pPr>
+    </w:lvl>
+    <w:lvl w:ilvl="4" w:tplc="20000019" w:tentative="1">
+      <w:start w:val="1"/>
+      <w:numFmt w:val="lowerLetter"/>
+      <w:lvlText w:val="%5."/>
+      <w:lvlJc w:val="left"/>
+      <w:pPr>
+        <w:ind w:left="3600" w:hanging="360"/>
+      </w:pPr>
+    </w:lvl>
+    <w:lvl w:ilvl="5" w:tplc="2000001B" w:tentative="1">
+      <w:start w:val="1"/>
+      <w:numFmt w:val="lowerRoman"/>
+      <w:lvlText w:val="%6."/>
+      <w:lvlJc w:val="right"/>
+      <w:pPr>
+        <w:ind w:left="4320" w:hanging="180"/>
+      </w:pPr>
+    </w:lvl>
+    <w:lvl w:ilvl="6" w:tplc="2000000F" w:tentative="1">
+      <w:start w:val="1"/>
+      <w:numFmt w:val="decimal"/>
+      <w:lvlText w:val="%7."/>
+      <w:lvlJc w:val="left"/>
+      <w:pPr>
+        <w:ind w:left="5040" w:hanging="360"/>
+      </w:pPr>
+    </w:lvl>
+    <w:lvl w:ilvl="7" w:tplc="20000019" w:tentative="1">
+      <w:start w:val="1"/>
+      <w:numFmt w:val="lowerLetter"/>
+      <w:lvlText w:val="%8."/>
+      <w:lvlJc w:val="left"/>
+      <w:pPr>
+        <w:ind w:left="5760" w:hanging="360"/>
+      </w:pPr>
+    </w:lvl>
+    <w:lvl w:ilvl="8" w:tplc="2000001B" w:tentative="1">
+      <w:start w:val="1"/>
+      <w:numFmt w:val="lowerRoman"/>
+      <w:lvlText w:val="%9."/>
+      <w:lvlJc w:val="right"/>
+      <w:pPr>
+        <w:ind w:left="6480" w:hanging="180"/>
+      </w:pPr>
+    </w:lvl>
+  </w:abstractNum>
+  <w:abstractNum w:abstractNumId="6" w15:restartNumberingAfterBreak="0">
+    <w:nsid w:val="6AB02970"/>
+    <w:multiLevelType w:val="hybridMultilevel"/>
+    <w:tmpl w:val="457887A2"/>
+    <w:lvl w:ilvl="0" w:tplc="2000000F">
+      <w:start w:val="1"/>
+      <w:numFmt w:val="decimal"/>
+      <w:lvlText w:val="%1."/>
+      <w:lvlJc w:val="left"/>
+      <w:pPr>
+        <w:ind w:left="720" w:hanging="360"/>
+      </w:pPr>
+      <w:rPr>
+        <w:rFonts w:hint="default"/>
+      </w:rPr>
+    </w:lvl>
+    <w:lvl w:ilvl="1" w:tplc="20000019" w:tentative="1">
+      <w:start w:val="1"/>
+      <w:numFmt w:val="lowerLetter"/>
+      <w:lvlText w:val="%2."/>
+      <w:lvlJc w:val="left"/>
+      <w:pPr>
+        <w:ind w:left="1440" w:hanging="360"/>
+      </w:pPr>
+    </w:lvl>
+    <w:lvl w:ilvl="2" w:tplc="2000001B" w:tentative="1">
+      <w:start w:val="1"/>
+      <w:numFmt w:val="lowerRoman"/>
+      <w:lvlText w:val="%3."/>
+      <w:lvlJc w:val="right"/>
+      <w:pPr>
+        <w:ind w:left="2160" w:hanging="180"/>
+      </w:pPr>
+    </w:lvl>
+    <w:lvl w:ilvl="3" w:tplc="2000000F" w:tentative="1">
+      <w:start w:val="1"/>
+      <w:numFmt w:val="decimal"/>
+      <w:lvlText w:val="%4."/>
+      <w:lvlJc w:val="left"/>
+      <w:pPr>
+        <w:ind w:left="2880" w:hanging="360"/>
+      </w:pPr>
+    </w:lvl>
+    <w:lvl w:ilvl="4" w:tplc="20000019" w:tentative="1">
+      <w:start w:val="1"/>
+      <w:numFmt w:val="lowerLetter"/>
+      <w:lvlText w:val="%5."/>
+      <w:lvlJc w:val="left"/>
+      <w:pPr>
+        <w:ind w:left="3600" w:hanging="360"/>
+      </w:pPr>
+    </w:lvl>
+    <w:lvl w:ilvl="5" w:tplc="2000001B" w:tentative="1">
+      <w:start w:val="1"/>
+      <w:numFmt w:val="lowerRoman"/>
+      <w:lvlText w:val="%6."/>
+      <w:lvlJc w:val="right"/>
+      <w:pPr>
+        <w:ind w:left="4320" w:hanging="180"/>
+      </w:pPr>
+    </w:lvl>
+    <w:lvl w:ilvl="6" w:tplc="2000000F" w:tentative="1">
+      <w:start w:val="1"/>
+      <w:numFmt w:val="decimal"/>
+      <w:lvlText w:val="%7."/>
+      <w:lvlJc w:val="left"/>
+      <w:pPr>
+        <w:ind w:left="5040" w:hanging="360"/>
+      </w:pPr>
+    </w:lvl>
+    <w:lvl w:ilvl="7" w:tplc="20000019" w:tentative="1">
+      <w:start w:val="1"/>
+      <w:numFmt w:val="lowerLetter"/>
+      <w:lvlText w:val="%8."/>
+      <w:lvlJc w:val="left"/>
+      <w:pPr>
+        <w:ind w:left="5760" w:hanging="360"/>
+      </w:pPr>
+    </w:lvl>
+    <w:lvl w:ilvl="8" w:tplc="2000001B" w:tentative="1">
+      <w:start w:val="1"/>
+      <w:numFmt w:val="lowerRoman"/>
+      <w:lvlText w:val="%9."/>
+      <w:lvlJc w:val="right"/>
+      <w:pPr>
+        <w:ind w:left="6480" w:hanging="180"/>
+      </w:pPr>
+    </w:lvl>
+  </w:abstractNum>
+  <w:abstractNum w:abstractNumId="7" w15:restartNumberingAfterBreak="0">
     <w:nsid w:val="7A68446C"/>
     <w:multiLevelType w:val="hybridMultilevel"/>
     <w:tmpl w:val="32B21CBC"/>
@@ -1819,10 +3306,22 @@
     <w:abstractNumId w:val="0"/>
   </w:num>
   <w:num w:numId="3" w16cid:durableId="1851948640">
-    <w:abstractNumId w:val="3"/>
+    <w:abstractNumId w:val="7"/>
   </w:num>
   <w:num w:numId="4" w16cid:durableId="1987315884">
+    <w:abstractNumId w:val="4"/>
+  </w:num>
+  <w:num w:numId="5" w16cid:durableId="1148933403">
+    <w:abstractNumId w:val="6"/>
+  </w:num>
+  <w:num w:numId="6" w16cid:durableId="2005548401">
     <w:abstractNumId w:val="2"/>
+  </w:num>
+  <w:num w:numId="7" w16cid:durableId="1963226562">
+    <w:abstractNumId w:val="5"/>
+  </w:num>
+  <w:num w:numId="8" w16cid:durableId="771053521">
+    <w:abstractNumId w:val="3"/>
   </w:num>
 </w:numbering>
 </file>
@@ -2231,6 +3730,7 @@
   <w:style w:type="character" w:default="1" w:styleId="DefaultParagraphFont">
     <w:name w:val="Default Paragraph Font"/>
     <w:uiPriority w:val="1"/>
+    <w:semiHidden/>
     <w:unhideWhenUsed/>
   </w:style>
   <w:style w:type="table" w:default="1" w:styleId="TableNormal">
@@ -2324,7 +3824,7 @@
       <w:kern w:val="0"/>
       <w:sz w:val="24"/>
       <w:szCs w:val="24"/>
-      <w:lang w:val="en-IL" w:eastAsia="en-IL"/>
+      <w:lang w:eastAsia="en-IL"/>
       <w14:ligatures w14:val="none"/>
     </w:rPr>
   </w:style>
@@ -2637,4 +4137,16 @@
     </a:ext>
   </a:extLst>
 </a:theme>
+</file>
+
+<file path=customXml/item1.xml><?xml version="1.0" encoding="utf-8"?>
+<b:Sources xmlns:b="http://schemas.openxmlformats.org/officeDocument/2006/bibliography" xmlns="http://schemas.openxmlformats.org/officeDocument/2006/bibliography" SelectedStyle="\APASixthEditionOfficeOnline.xsl" StyleName="APA" Version="6"/>
+</file>
+
+<file path=customXml/itemProps1.xml><?xml version="1.0" encoding="utf-8"?>
+<ds:datastoreItem xmlns:ds="http://schemas.openxmlformats.org/officeDocument/2006/customXml" ds:itemID="{2CEF4D41-7A09-4EA8-949F-14FBD4F9FA68}">
+  <ds:schemaRefs>
+    <ds:schemaRef ds:uri="http://schemas.openxmlformats.org/officeDocument/2006/bibliography"/>
+  </ds:schemaRefs>
+</ds:datastoreItem>
 </file>
</xml_diff>